<commit_message>
Final updates for PDC Winnipeg
</commit_message>
<xml_diff>
--- a/Demo Script.docx
+++ b/Demo Script.docx
@@ -1,6 +1,6 @@
 
 <file path=word/document.xml><?xml version="1.0" encoding="utf-8"?>
-<w:document xmlns:wpc="http://schemas.microsoft.com/office/word/2010/wordprocessingCanvas" xmlns:cx="http://schemas.microsoft.com/office/drawing/2014/chartex" xmlns:cx1="http://schemas.microsoft.com/office/drawing/2015/9/8/chartex" xmlns:cx2="http://schemas.microsoft.com/office/drawing/2015/10/21/chartex" xmlns:cx3="http://schemas.microsoft.com/office/drawing/2016/5/9/chartex" xmlns:cx4="http://schemas.microsoft.com/office/drawing/2016/5/10/chartex" xmlns:cx5="http://schemas.microsoft.com/office/drawing/2016/5/11/chartex" xmlns:cx6="http://schemas.microsoft.com/office/drawing/2016/5/12/chartex" xmlns:cx7="http://schemas.microsoft.com/office/drawing/2016/5/13/chartex" xmlns:cx8="http://schemas.microsoft.com/office/drawing/2016/5/14/chartex" xmlns:mc="http://schemas.openxmlformats.org/markup-compatibility/2006" xmlns:aink="http://schemas.microsoft.com/office/drawing/2016/ink" xmlns:am3d="http://schemas.microsoft.com/office/drawing/2017/model3d" xmlns:o="urn:schemas-microsoft-com:office:office" xmlns:oel="http://schemas.microsoft.com/office/2019/extlst" xmlns:r="http://schemas.openxmlformats.org/officeDocument/2006/relationships" xmlns:m="http://schemas.openxmlformats.org/officeDocument/2006/math" xmlns:v="urn:schemas-microsoft-com:vml" xmlns:wp14="http://schemas.microsoft.com/office/word/2010/wordprocessingDrawing" xmlns:wp="http://schemas.openxmlformats.org/drawingml/2006/wordprocessingDrawing" xmlns:w10="urn:schemas-microsoft-com:office:word" xmlns:w="http://schemas.openxmlformats.org/wordprocessingml/2006/main" xmlns:w14="http://schemas.microsoft.com/office/word/2010/wordml" xmlns:w15="http://schemas.microsoft.com/office/word/2012/wordml" xmlns:w16cex="http://schemas.microsoft.com/office/word/2018/wordml/cex" xmlns:w16cid="http://schemas.microsoft.com/office/word/2016/wordml/cid" xmlns:w16="http://schemas.microsoft.com/office/word/2018/wordml" xmlns:w16du="http://schemas.microsoft.com/office/word/2023/wordml/word16du" xmlns:w16sdtdh="http://schemas.microsoft.com/office/word/2020/wordml/sdtdatahash" xmlns:w16se="http://schemas.microsoft.com/office/word/2015/wordml/symex" xmlns:wpg="http://schemas.microsoft.com/office/word/2010/wordprocessingGroup" xmlns:wpi="http://schemas.microsoft.com/office/word/2010/wordprocessingInk" xmlns:wne="http://schemas.microsoft.com/office/word/2006/wordml" xmlns:wps="http://schemas.microsoft.com/office/word/2010/wordprocessingShape" mc:Ignorable="w14 w15 w16se w16cid w16 w16cex w16sdtdh wp14">
+<w:document xmlns:wpc="http://schemas.microsoft.com/office/word/2010/wordprocessingCanvas" xmlns:cx="http://schemas.microsoft.com/office/drawing/2014/chartex" xmlns:cx1="http://schemas.microsoft.com/office/drawing/2015/9/8/chartex" xmlns:cx2="http://schemas.microsoft.com/office/drawing/2015/10/21/chartex" xmlns:cx3="http://schemas.microsoft.com/office/drawing/2016/5/9/chartex" xmlns:cx4="http://schemas.microsoft.com/office/drawing/2016/5/10/chartex" xmlns:cx5="http://schemas.microsoft.com/office/drawing/2016/5/11/chartex" xmlns:cx6="http://schemas.microsoft.com/office/drawing/2016/5/12/chartex" xmlns:cx7="http://schemas.microsoft.com/office/drawing/2016/5/13/chartex" xmlns:cx8="http://schemas.microsoft.com/office/drawing/2016/5/14/chartex" xmlns:mc="http://schemas.openxmlformats.org/markup-compatibility/2006" xmlns:aink="http://schemas.microsoft.com/office/drawing/2016/ink" xmlns:am3d="http://schemas.microsoft.com/office/drawing/2017/model3d" xmlns:o="urn:schemas-microsoft-com:office:office" xmlns:oel="http://schemas.microsoft.com/office/2019/extlst" xmlns:r="http://schemas.openxmlformats.org/officeDocument/2006/relationships" xmlns:m="http://schemas.openxmlformats.org/officeDocument/2006/math" xmlns:v="urn:schemas-microsoft-com:vml" xmlns:wp14="http://schemas.microsoft.com/office/word/2010/wordprocessingDrawing" xmlns:wp="http://schemas.openxmlformats.org/drawingml/2006/wordprocessingDrawing" xmlns:w10="urn:schemas-microsoft-com:office:word" xmlns:w="http://schemas.openxmlformats.org/wordprocessingml/2006/main" xmlns:w14="http://schemas.microsoft.com/office/word/2010/wordml" xmlns:w15="http://schemas.microsoft.com/office/word/2012/wordml" xmlns:w16cex="http://schemas.microsoft.com/office/word/2018/wordml/cex" xmlns:w16cid="http://schemas.microsoft.com/office/word/2016/wordml/cid" xmlns:w16="http://schemas.microsoft.com/office/word/2018/wordml" xmlns:w16sdtdh="http://schemas.microsoft.com/office/word/2020/wordml/sdtdatahash" xmlns:w16se="http://schemas.microsoft.com/office/word/2015/wordml/symex" xmlns:wpg="http://schemas.microsoft.com/office/word/2010/wordprocessingGroup" xmlns:wpi="http://schemas.microsoft.com/office/word/2010/wordprocessingInk" xmlns:wne="http://schemas.microsoft.com/office/word/2006/wordml" xmlns:wps="http://schemas.microsoft.com/office/word/2010/wordprocessingShape" mc:Ignorable="w14 w15 w16se w16cid w16 w16cex w16sdtdh wp14">
   <w:body>
     <w:p>
       <w:pPr>
@@ -2762,6 +2762,14 @@
       </w:r>
     </w:p>
     <w:p>
+      <w:pPr>
+        <w:pStyle w:val="Heading2"/>
+      </w:pPr>
+      <w:r>
+        <w:t>Remove an unwanted response header value</w:t>
+      </w:r>
+    </w:p>
+    <w:p>
       <w:r>
         <w:t xml:space="preserve">Here we are going to hide HTTP headers that you do not want to show to your users.  For example, the </w:t>
       </w:r>
@@ -2991,19 +2999,12 @@
         <w:t xml:space="preserve"> section.</w:t>
       </w:r>
     </w:p>
-    <w:p/>
-    <w:p>
-      <w:r>
-        <w:br w:type="page"/>
-      </w:r>
-    </w:p>
-    <w:p>
-      <w:pPr>
-        <w:pStyle w:val="Heading1"/>
-      </w:pPr>
-      <w:r>
-        <w:lastRenderedPageBreak/>
-        <w:t>Protect an API by adding rate limit policy (throttling)</w:t>
+    <w:p>
+      <w:pPr>
+        <w:pStyle w:val="Heading2"/>
+      </w:pPr>
+      <w:r>
+        <w:t>Transform a content-location value to reflect the API Management URL</w:t>
       </w:r>
     </w:p>
     <w:p>
@@ -3027,6 +3028,13 @@
       </w:r>
       <w:proofErr w:type="spellEnd"/>
       <w:r>
+        <w:rPr>
+          <w:b/>
+          <w:bCs/>
+        </w:rPr>
+        <w:t xml:space="preserve"> (Admin)</w:t>
+      </w:r>
+      <w:r>
         <w:t xml:space="preserve"> &gt; </w:t>
       </w:r>
       <w:r>
@@ -3066,7 +3074,14 @@
           <w:b/>
           <w:bCs/>
         </w:rPr>
-        <w:t>Inbound processing</w:t>
+        <w:t>Outbound</w:t>
+      </w:r>
+      <w:r>
+        <w:rPr>
+          <w:b/>
+          <w:bCs/>
+        </w:rPr>
+        <w:t xml:space="preserve"> processing</w:t>
       </w:r>
       <w:r>
         <w:t xml:space="preserve"> section, select the code editor (&lt;/&gt;) icon.</w:t>
@@ -3081,30 +3096,31 @@
         </w:numPr>
       </w:pPr>
       <w:r>
-        <w:t xml:space="preserve">Position the </w:t>
-      </w:r>
-      <w:r>
-        <w:t xml:space="preserve">cursor inside the </w:t>
-      </w:r>
-      <w:r>
-        <w:rPr>
-          <w:b/>
-          <w:bCs/>
-        </w:rPr>
-        <w:t>&lt;inbound&gt;</w:t>
-      </w:r>
-      <w:r>
-        <w:t xml:space="preserve"> element on a blank line.  Then select </w:t>
-      </w:r>
-      <w:r>
-        <w:rPr>
-          <w:b/>
-          <w:bCs/>
-        </w:rPr>
-        <w:t>Show snippets</w:t>
-      </w:r>
-      <w:r>
-        <w:t xml:space="preserve"> at the top-right corner.</w:t>
+        <w:t xml:space="preserve">Position the cursor inside the </w:t>
+      </w:r>
+      <w:r>
+        <w:rPr>
+          <w:b/>
+          <w:bCs/>
+        </w:rPr>
+        <w:t>&lt;</w:t>
+      </w:r>
+      <w:r>
+        <w:rPr>
+          <w:b/>
+          <w:bCs/>
+        </w:rPr>
+        <w:t>outbound</w:t>
+      </w:r>
+      <w:r>
+        <w:rPr>
+          <w:b/>
+          <w:bCs/>
+        </w:rPr>
+        <w:t>&gt;</w:t>
+      </w:r>
+      <w:r>
+        <w:t xml:space="preserve"> element on a blank line.</w:t>
       </w:r>
     </w:p>
     <w:p>
@@ -3116,27 +3132,7 @@
         </w:numPr>
       </w:pPr>
       <w:r>
-        <w:t xml:space="preserve">In the right window, under </w:t>
-      </w:r>
-      <w:r>
-        <w:rPr>
-          <w:b/>
-          <w:bCs/>
-        </w:rPr>
-        <w:t>Access restriction policies</w:t>
-      </w:r>
-      <w:r>
-        <w:t xml:space="preserve">, select </w:t>
-      </w:r>
-      <w:r>
-        <w:rPr>
-          <w:b/>
-          <w:bCs/>
-        </w:rPr>
-        <w:t>Limit call rate per key</w:t>
-      </w:r>
-      <w:r>
-        <w:t>.</w:t>
+        <w:t>Enter the script below.</w:t>
       </w:r>
     </w:p>
     <w:p>
@@ -3148,6 +3144,207 @@
         </w:numPr>
       </w:pPr>
       <w:r>
+        <w:t xml:space="preserve">Click the </w:t>
+      </w:r>
+      <w:r>
+        <w:rPr>
+          <w:b/>
+          <w:bCs/>
+        </w:rPr>
+        <w:t>Save</w:t>
+      </w:r>
+      <w:r>
+        <w:t xml:space="preserve"> button.  A </w:t>
+      </w:r>
+      <w:r>
+        <w:rPr>
+          <w:b/>
+          <w:bCs/>
+        </w:rPr>
+        <w:t>set-header</w:t>
+      </w:r>
+      <w:r>
+        <w:t xml:space="preserve"> policy element appears in the </w:t>
+      </w:r>
+      <w:r>
+        <w:rPr>
+          <w:b/>
+          <w:bCs/>
+        </w:rPr>
+        <w:t>Outbound processing</w:t>
+      </w:r>
+      <w:r>
+        <w:t xml:space="preserve"> section. </w:t>
+      </w:r>
+    </w:p>
+    <w:p/>
+    <w:p/>
+    <w:p>
+      <w:r>
+        <w:br w:type="page"/>
+      </w:r>
+    </w:p>
+    <w:p>
+      <w:pPr>
+        <w:pStyle w:val="Heading1"/>
+      </w:pPr>
+      <w:r>
+        <w:lastRenderedPageBreak/>
+        <w:t>Protect an API by adding rate limit policy (throttling)</w:t>
+      </w:r>
+    </w:p>
+    <w:p>
+      <w:pPr>
+        <w:pStyle w:val="ListParagraph"/>
+        <w:numPr>
+          <w:ilvl w:val="0"/>
+          <w:numId w:val="18"/>
+        </w:numPr>
+      </w:pPr>
+      <w:r>
+        <w:t xml:space="preserve">Select </w:t>
+      </w:r>
+      <w:proofErr w:type="spellStart"/>
+      <w:r>
+        <w:rPr>
+          <w:b/>
+          <w:bCs/>
+        </w:rPr>
+        <w:t>rQuote</w:t>
+      </w:r>
+      <w:proofErr w:type="spellEnd"/>
+      <w:r>
+        <w:rPr>
+          <w:b/>
+          <w:bCs/>
+        </w:rPr>
+        <w:t xml:space="preserve"> (Admin)</w:t>
+      </w:r>
+      <w:r>
+        <w:t xml:space="preserve"> &gt; </w:t>
+      </w:r>
+      <w:r>
+        <w:rPr>
+          <w:b/>
+          <w:bCs/>
+        </w:rPr>
+        <w:t>Design</w:t>
+      </w:r>
+      <w:r>
+        <w:t xml:space="preserve"> &gt; </w:t>
+      </w:r>
+      <w:r>
+        <w:rPr>
+          <w:b/>
+          <w:bCs/>
+        </w:rPr>
+        <w:t>All operations</w:t>
+      </w:r>
+      <w:r>
+        <w:t>.</w:t>
+      </w:r>
+    </w:p>
+    <w:p>
+      <w:pPr>
+        <w:pStyle w:val="ListParagraph"/>
+        <w:numPr>
+          <w:ilvl w:val="0"/>
+          <w:numId w:val="18"/>
+        </w:numPr>
+      </w:pPr>
+      <w:r>
+        <w:t xml:space="preserve">In the </w:t>
+      </w:r>
+      <w:r>
+        <w:rPr>
+          <w:b/>
+          <w:bCs/>
+        </w:rPr>
+        <w:t>Inbound processing</w:t>
+      </w:r>
+      <w:r>
+        <w:t xml:space="preserve"> section, select the code editor (&lt;/&gt;) icon.</w:t>
+      </w:r>
+    </w:p>
+    <w:p>
+      <w:pPr>
+        <w:pStyle w:val="ListParagraph"/>
+        <w:numPr>
+          <w:ilvl w:val="0"/>
+          <w:numId w:val="18"/>
+        </w:numPr>
+      </w:pPr>
+      <w:r>
+        <w:t xml:space="preserve">Position the </w:t>
+      </w:r>
+      <w:r>
+        <w:t xml:space="preserve">cursor inside the </w:t>
+      </w:r>
+      <w:r>
+        <w:rPr>
+          <w:b/>
+          <w:bCs/>
+        </w:rPr>
+        <w:t>&lt;inbound&gt;</w:t>
+      </w:r>
+      <w:r>
+        <w:t xml:space="preserve"> element on a blank line</w:t>
+      </w:r>
+      <w:r>
+        <w:t xml:space="preserve">.  Then, select </w:t>
+      </w:r>
+      <w:r>
+        <w:rPr>
+          <w:b/>
+          <w:bCs/>
+        </w:rPr>
+        <w:t>Show snippets</w:t>
+      </w:r>
+      <w:r>
+        <w:t xml:space="preserve"> at the top-right corner of the screen.</w:t>
+      </w:r>
+    </w:p>
+    <w:p>
+      <w:pPr>
+        <w:pStyle w:val="ListParagraph"/>
+        <w:numPr>
+          <w:ilvl w:val="0"/>
+          <w:numId w:val="18"/>
+        </w:numPr>
+      </w:pPr>
+      <w:r>
+        <w:t xml:space="preserve">In the right window, under </w:t>
+      </w:r>
+      <w:r>
+        <w:rPr>
+          <w:b/>
+          <w:bCs/>
+        </w:rPr>
+        <w:t>Access restriction policies</w:t>
+      </w:r>
+      <w:r>
+        <w:t xml:space="preserve">, select </w:t>
+      </w:r>
+      <w:r>
+        <w:rPr>
+          <w:b/>
+          <w:bCs/>
+        </w:rPr>
+        <w:t>Limit call rate per key</w:t>
+      </w:r>
+      <w:r>
+        <w:t>.</w:t>
+      </w:r>
+    </w:p>
+    <w:p>
+      <w:pPr>
+        <w:pStyle w:val="ListParagraph"/>
+        <w:numPr>
+          <w:ilvl w:val="0"/>
+          <w:numId w:val="18"/>
+        </w:numPr>
+      </w:pPr>
+      <w:r>
         <w:t xml:space="preserve">Modify your </w:t>
       </w:r>
       <w:r>
@@ -3181,21 +3378,2016 @@
         <w:t>.</w:t>
       </w:r>
     </w:p>
-    <w:p>
-      <w:r>
-        <w:t>&lt;rate-limit-by-key calls="3" renewal-period="15" counter-key="@(</w:t>
+    <w:p/>
+    <w:p>
+      <w:pPr>
+        <w:shd w:val="clear" w:color="auto" w:fill="FFFFFE"/>
+        <w:spacing w:after="0" w:line="255" w:lineRule="atLeast"/>
+        <w:rPr>
+          <w:rFonts w:ascii="Consolas" w:eastAsia="Times New Roman" w:hAnsi="Consolas" w:cs="Times New Roman"/>
+          <w:color w:val="000000"/>
+          <w:sz w:val="21"/>
+          <w:szCs w:val="21"/>
+        </w:rPr>
+      </w:pPr>
+      <w:r>
+        <w:rPr>
+          <w:rFonts w:ascii="Consolas" w:eastAsia="Times New Roman" w:hAnsi="Consolas" w:cs="Times New Roman"/>
+          <w:color w:val="383838"/>
+          <w:sz w:val="21"/>
+          <w:szCs w:val="21"/>
+        </w:rPr>
+        <w:t>&lt;</w:t>
+      </w:r>
+      <w:r>
+        <w:rPr>
+          <w:rFonts w:ascii="Consolas" w:eastAsia="Times New Roman" w:hAnsi="Consolas" w:cs="Times New Roman"/>
+          <w:color w:val="800000"/>
+          <w:sz w:val="21"/>
+          <w:szCs w:val="21"/>
+        </w:rPr>
+        <w:t>rate</w:t>
+      </w:r>
+      <w:r>
+        <w:rPr>
+          <w:rFonts w:ascii="Consolas" w:eastAsia="Times New Roman" w:hAnsi="Consolas" w:cs="Times New Roman"/>
+          <w:color w:val="C90000"/>
+          <w:sz w:val="21"/>
+          <w:szCs w:val="21"/>
+        </w:rPr>
+        <w:t>-limit-by-key</w:t>
+      </w:r>
+      <w:r>
+        <w:rPr>
+          <w:rFonts w:ascii="Consolas" w:eastAsia="Times New Roman" w:hAnsi="Consolas" w:cs="Times New Roman"/>
+          <w:color w:val="000000"/>
+          <w:sz w:val="21"/>
+          <w:szCs w:val="21"/>
+        </w:rPr>
+        <w:t xml:space="preserve"> </w:t>
+      </w:r>
+      <w:r>
+        <w:rPr>
+          <w:rFonts w:ascii="Consolas" w:eastAsia="Times New Roman" w:hAnsi="Consolas" w:cs="Times New Roman"/>
+          <w:color w:val="C90000"/>
+          <w:sz w:val="21"/>
+          <w:szCs w:val="21"/>
+        </w:rPr>
+        <w:t>calls</w:t>
+      </w:r>
+      <w:r>
+        <w:rPr>
+          <w:rFonts w:ascii="Consolas" w:eastAsia="Times New Roman" w:hAnsi="Consolas" w:cs="Times New Roman"/>
+          <w:color w:val="000000"/>
+          <w:sz w:val="21"/>
+          <w:szCs w:val="21"/>
+        </w:rPr>
+        <w:t>=</w:t>
+      </w:r>
+      <w:r>
+        <w:rPr>
+          <w:rFonts w:ascii="Consolas" w:eastAsia="Times New Roman" w:hAnsi="Consolas" w:cs="Times New Roman"/>
+          <w:color w:val="0451A5"/>
+          <w:sz w:val="21"/>
+          <w:szCs w:val="21"/>
+        </w:rPr>
+        <w:t>"3"</w:t>
+      </w:r>
+      <w:r>
+        <w:rPr>
+          <w:rFonts w:ascii="Consolas" w:eastAsia="Times New Roman" w:hAnsi="Consolas" w:cs="Times New Roman"/>
+          <w:color w:val="000000"/>
+          <w:sz w:val="21"/>
+          <w:szCs w:val="21"/>
+        </w:rPr>
+        <w:t xml:space="preserve"> </w:t>
+      </w:r>
+      <w:r>
+        <w:rPr>
+          <w:rFonts w:ascii="Consolas" w:eastAsia="Times New Roman" w:hAnsi="Consolas" w:cs="Times New Roman"/>
+          <w:color w:val="C90000"/>
+          <w:sz w:val="21"/>
+          <w:szCs w:val="21"/>
+        </w:rPr>
+        <w:t>renewal-period</w:t>
+      </w:r>
+      <w:r>
+        <w:rPr>
+          <w:rFonts w:ascii="Consolas" w:eastAsia="Times New Roman" w:hAnsi="Consolas" w:cs="Times New Roman"/>
+          <w:color w:val="000000"/>
+          <w:sz w:val="21"/>
+          <w:szCs w:val="21"/>
+        </w:rPr>
+        <w:t>=</w:t>
+      </w:r>
+      <w:r>
+        <w:rPr>
+          <w:rFonts w:ascii="Consolas" w:eastAsia="Times New Roman" w:hAnsi="Consolas" w:cs="Times New Roman"/>
+          <w:color w:val="0451A5"/>
+          <w:sz w:val="21"/>
+          <w:szCs w:val="21"/>
+        </w:rPr>
+        <w:t>"15"</w:t>
+      </w:r>
+      <w:r>
+        <w:rPr>
+          <w:rFonts w:ascii="Consolas" w:eastAsia="Times New Roman" w:hAnsi="Consolas" w:cs="Times New Roman"/>
+          <w:color w:val="000000"/>
+          <w:sz w:val="21"/>
+          <w:szCs w:val="21"/>
+        </w:rPr>
+        <w:t xml:space="preserve"> </w:t>
+      </w:r>
+      <w:r>
+        <w:rPr>
+          <w:rFonts w:ascii="Consolas" w:eastAsia="Times New Roman" w:hAnsi="Consolas" w:cs="Times New Roman"/>
+          <w:color w:val="C90000"/>
+          <w:sz w:val="21"/>
+          <w:szCs w:val="21"/>
+        </w:rPr>
+        <w:t>counter-key</w:t>
+      </w:r>
+      <w:r>
+        <w:rPr>
+          <w:rFonts w:ascii="Consolas" w:eastAsia="Times New Roman" w:hAnsi="Consolas" w:cs="Times New Roman"/>
+          <w:color w:val="000000"/>
+          <w:sz w:val="21"/>
+          <w:szCs w:val="21"/>
+        </w:rPr>
+        <w:t>=</w:t>
+      </w:r>
+      <w:r>
+        <w:rPr>
+          <w:rFonts w:ascii="Consolas" w:eastAsia="Times New Roman" w:hAnsi="Consolas" w:cs="Times New Roman"/>
+          <w:color w:val="0451A5"/>
+          <w:sz w:val="21"/>
+          <w:szCs w:val="21"/>
+        </w:rPr>
+        <w:t>"@(</w:t>
       </w:r>
       <w:proofErr w:type="spellStart"/>
       <w:proofErr w:type="gramStart"/>
       <w:r>
-        <w:t>context.Subscription.Id</w:t>
+        <w:rPr>
+          <w:rFonts w:ascii="Consolas" w:eastAsia="Times New Roman" w:hAnsi="Consolas" w:cs="Times New Roman"/>
+          <w:color w:val="0451A5"/>
+          <w:sz w:val="21"/>
+          <w:szCs w:val="21"/>
+        </w:rPr>
+        <w:t>context.Request.IpAddress</w:t>
       </w:r>
       <w:proofErr w:type="spellEnd"/>
       <w:proofErr w:type="gramEnd"/>
       <w:r>
-        <w:t>)" /&gt;</w:t>
-      </w:r>
-    </w:p>
+        <w:rPr>
+          <w:rFonts w:ascii="Consolas" w:eastAsia="Times New Roman" w:hAnsi="Consolas" w:cs="Times New Roman"/>
+          <w:color w:val="0451A5"/>
+          <w:sz w:val="21"/>
+          <w:szCs w:val="21"/>
+        </w:rPr>
+        <w:t>)"</w:t>
+      </w:r>
+      <w:r>
+        <w:rPr>
+          <w:rFonts w:ascii="Consolas" w:eastAsia="Times New Roman" w:hAnsi="Consolas" w:cs="Times New Roman"/>
+          <w:color w:val="000000"/>
+          <w:sz w:val="21"/>
+          <w:szCs w:val="21"/>
+        </w:rPr>
+        <w:t xml:space="preserve"> </w:t>
+      </w:r>
+      <w:r>
+        <w:rPr>
+          <w:rFonts w:ascii="Consolas" w:eastAsia="Times New Roman" w:hAnsi="Consolas" w:cs="Times New Roman"/>
+          <w:color w:val="383838"/>
+          <w:sz w:val="21"/>
+          <w:szCs w:val="21"/>
+        </w:rPr>
+        <w:t>/&gt;</w:t>
+      </w:r>
+    </w:p>
+    <w:p/>
+    <w:p/>
+    <w:p>
+      <w:r>
+        <w:br w:type="page"/>
+      </w:r>
+    </w:p>
+    <w:p>
+      <w:pPr>
+        <w:pStyle w:val="Heading1"/>
+      </w:pPr>
+      <w:r>
+        <w:lastRenderedPageBreak/>
+        <w:t>Setup CORS</w:t>
+      </w:r>
+    </w:p>
+    <w:p>
+      <w:pPr>
+        <w:pStyle w:val="ListParagraph"/>
+        <w:numPr>
+          <w:ilvl w:val="0"/>
+          <w:numId w:val="19"/>
+        </w:numPr>
+      </w:pPr>
+      <w:r>
+        <w:t xml:space="preserve">Select </w:t>
+      </w:r>
+      <w:proofErr w:type="spellStart"/>
+      <w:r>
+        <w:rPr>
+          <w:b/>
+          <w:bCs/>
+        </w:rPr>
+        <w:t>rQuote</w:t>
+      </w:r>
+      <w:proofErr w:type="spellEnd"/>
+      <w:r>
+        <w:rPr>
+          <w:b/>
+          <w:bCs/>
+        </w:rPr>
+        <w:t xml:space="preserve"> (Admin)</w:t>
+      </w:r>
+      <w:r>
+        <w:t xml:space="preserve"> &gt; </w:t>
+      </w:r>
+      <w:r>
+        <w:rPr>
+          <w:b/>
+          <w:bCs/>
+        </w:rPr>
+        <w:t>Design</w:t>
+      </w:r>
+      <w:r>
+        <w:t xml:space="preserve"> &gt; </w:t>
+      </w:r>
+      <w:r>
+        <w:rPr>
+          <w:b/>
+          <w:bCs/>
+        </w:rPr>
+        <w:t>All operations</w:t>
+      </w:r>
+      <w:r>
+        <w:t>.</w:t>
+      </w:r>
+    </w:p>
+    <w:p>
+      <w:pPr>
+        <w:pStyle w:val="ListParagraph"/>
+        <w:numPr>
+          <w:ilvl w:val="0"/>
+          <w:numId w:val="19"/>
+        </w:numPr>
+      </w:pPr>
+      <w:r>
+        <w:t xml:space="preserve">In the </w:t>
+      </w:r>
+      <w:r>
+        <w:rPr>
+          <w:b/>
+          <w:bCs/>
+        </w:rPr>
+        <w:t>Inbound processing</w:t>
+      </w:r>
+      <w:r>
+        <w:t xml:space="preserve"> section, select the code editor (&lt;/&gt;) icon.</w:t>
+      </w:r>
+    </w:p>
+    <w:p>
+      <w:pPr>
+        <w:pStyle w:val="ListParagraph"/>
+        <w:numPr>
+          <w:ilvl w:val="0"/>
+          <w:numId w:val="19"/>
+        </w:numPr>
+      </w:pPr>
+      <w:r>
+        <w:t xml:space="preserve">Add the following to the </w:t>
+      </w:r>
+      <w:r>
+        <w:rPr>
+          <w:b/>
+          <w:bCs/>
+        </w:rPr>
+        <w:t>&lt;inbound&gt;</w:t>
+      </w:r>
+      <w:r>
+        <w:t xml:space="preserve"> element on a blank line.</w:t>
+      </w:r>
+    </w:p>
+    <w:p>
+      <w:pPr>
+        <w:pStyle w:val="ListParagraph"/>
+        <w:numPr>
+          <w:ilvl w:val="0"/>
+          <w:numId w:val="19"/>
+        </w:numPr>
+      </w:pPr>
+      <w:r>
+        <w:t xml:space="preserve">Click the </w:t>
+      </w:r>
+      <w:r>
+        <w:rPr>
+          <w:b/>
+          <w:bCs/>
+        </w:rPr>
+        <w:t>Save</w:t>
+      </w:r>
+      <w:r>
+        <w:t xml:space="preserve"> button.</w:t>
+      </w:r>
+    </w:p>
+    <w:p>
+      <w:pPr>
+        <w:shd w:val="clear" w:color="auto" w:fill="FFFFFE"/>
+        <w:spacing w:after="0" w:line="255" w:lineRule="atLeast"/>
+        <w:rPr>
+          <w:rFonts w:ascii="Consolas" w:eastAsia="Times New Roman" w:hAnsi="Consolas" w:cs="Times New Roman"/>
+          <w:color w:val="000000"/>
+          <w:sz w:val="21"/>
+          <w:szCs w:val="21"/>
+        </w:rPr>
+      </w:pPr>
+      <w:r>
+        <w:rPr>
+          <w:rFonts w:ascii="Consolas" w:eastAsia="Times New Roman" w:hAnsi="Consolas" w:cs="Times New Roman"/>
+          <w:color w:val="000000"/>
+          <w:sz w:val="21"/>
+          <w:szCs w:val="21"/>
+        </w:rPr>
+        <w:t xml:space="preserve">        </w:t>
+      </w:r>
+      <w:r>
+        <w:rPr>
+          <w:rFonts w:ascii="Consolas" w:eastAsia="Times New Roman" w:hAnsi="Consolas" w:cs="Times New Roman"/>
+          <w:color w:val="383838"/>
+          <w:sz w:val="21"/>
+          <w:szCs w:val="21"/>
+        </w:rPr>
+        <w:t>&lt;</w:t>
+      </w:r>
+      <w:proofErr w:type="spellStart"/>
+      <w:r>
+        <w:rPr>
+          <w:rFonts w:ascii="Consolas" w:eastAsia="Times New Roman" w:hAnsi="Consolas" w:cs="Times New Roman"/>
+          <w:color w:val="800000"/>
+          <w:sz w:val="21"/>
+          <w:szCs w:val="21"/>
+        </w:rPr>
+        <w:t>cors</w:t>
+      </w:r>
+      <w:proofErr w:type="spellEnd"/>
+      <w:r>
+        <w:rPr>
+          <w:rFonts w:ascii="Consolas" w:eastAsia="Times New Roman" w:hAnsi="Consolas" w:cs="Times New Roman"/>
+          <w:color w:val="383838"/>
+          <w:sz w:val="21"/>
+          <w:szCs w:val="21"/>
+        </w:rPr>
+        <w:t>&gt;</w:t>
+      </w:r>
+    </w:p>
+    <w:p>
+      <w:pPr>
+        <w:shd w:val="clear" w:color="auto" w:fill="FFFFFE"/>
+        <w:spacing w:after="0" w:line="255" w:lineRule="atLeast"/>
+        <w:rPr>
+          <w:rFonts w:ascii="Consolas" w:eastAsia="Times New Roman" w:hAnsi="Consolas" w:cs="Times New Roman"/>
+          <w:color w:val="000000"/>
+          <w:sz w:val="21"/>
+          <w:szCs w:val="21"/>
+        </w:rPr>
+      </w:pPr>
+      <w:r>
+        <w:rPr>
+          <w:rFonts w:ascii="Consolas" w:eastAsia="Times New Roman" w:hAnsi="Consolas" w:cs="Times New Roman"/>
+          <w:color w:val="000000"/>
+          <w:sz w:val="21"/>
+          <w:szCs w:val="21"/>
+        </w:rPr>
+        <w:t xml:space="preserve">            </w:t>
+      </w:r>
+      <w:r>
+        <w:rPr>
+          <w:rFonts w:ascii="Consolas" w:eastAsia="Times New Roman" w:hAnsi="Consolas" w:cs="Times New Roman"/>
+          <w:color w:val="383838"/>
+          <w:sz w:val="21"/>
+          <w:szCs w:val="21"/>
+        </w:rPr>
+        <w:t>&lt;</w:t>
+      </w:r>
+      <w:proofErr w:type="gramStart"/>
+      <w:r>
+        <w:rPr>
+          <w:rFonts w:ascii="Consolas" w:eastAsia="Times New Roman" w:hAnsi="Consolas" w:cs="Times New Roman"/>
+          <w:color w:val="800000"/>
+          <w:sz w:val="21"/>
+          <w:szCs w:val="21"/>
+        </w:rPr>
+        <w:t>allowed</w:t>
+      </w:r>
+      <w:r>
+        <w:rPr>
+          <w:rFonts w:ascii="Consolas" w:eastAsia="Times New Roman" w:hAnsi="Consolas" w:cs="Times New Roman"/>
+          <w:color w:val="C90000"/>
+          <w:sz w:val="21"/>
+          <w:szCs w:val="21"/>
+        </w:rPr>
+        <w:t>-origins</w:t>
+      </w:r>
+      <w:proofErr w:type="gramEnd"/>
+      <w:r>
+        <w:rPr>
+          <w:rFonts w:ascii="Consolas" w:eastAsia="Times New Roman" w:hAnsi="Consolas" w:cs="Times New Roman"/>
+          <w:color w:val="383838"/>
+          <w:sz w:val="21"/>
+          <w:szCs w:val="21"/>
+        </w:rPr>
+        <w:t>&gt;</w:t>
+      </w:r>
+    </w:p>
+    <w:p>
+      <w:pPr>
+        <w:shd w:val="clear" w:color="auto" w:fill="FFFFFE"/>
+        <w:spacing w:after="0" w:line="255" w:lineRule="atLeast"/>
+        <w:rPr>
+          <w:rFonts w:ascii="Consolas" w:eastAsia="Times New Roman" w:hAnsi="Consolas" w:cs="Times New Roman"/>
+          <w:color w:val="000000"/>
+          <w:sz w:val="21"/>
+          <w:szCs w:val="21"/>
+        </w:rPr>
+      </w:pPr>
+      <w:r>
+        <w:rPr>
+          <w:rFonts w:ascii="Consolas" w:eastAsia="Times New Roman" w:hAnsi="Consolas" w:cs="Times New Roman"/>
+          <w:color w:val="000000"/>
+          <w:sz w:val="21"/>
+          <w:szCs w:val="21"/>
+        </w:rPr>
+        <w:t xml:space="preserve">                </w:t>
+      </w:r>
+      <w:r>
+        <w:rPr>
+          <w:rFonts w:ascii="Consolas" w:eastAsia="Times New Roman" w:hAnsi="Consolas" w:cs="Times New Roman"/>
+          <w:color w:val="383838"/>
+          <w:sz w:val="21"/>
+          <w:szCs w:val="21"/>
+        </w:rPr>
+        <w:t>&lt;</w:t>
+      </w:r>
+      <w:r>
+        <w:rPr>
+          <w:rFonts w:ascii="Consolas" w:eastAsia="Times New Roman" w:hAnsi="Consolas" w:cs="Times New Roman"/>
+          <w:color w:val="800000"/>
+          <w:sz w:val="21"/>
+          <w:szCs w:val="21"/>
+        </w:rPr>
+        <w:t>origin</w:t>
+      </w:r>
+      <w:r>
+        <w:rPr>
+          <w:rFonts w:ascii="Consolas" w:eastAsia="Times New Roman" w:hAnsi="Consolas" w:cs="Times New Roman"/>
+          <w:color w:val="383838"/>
+          <w:sz w:val="21"/>
+          <w:szCs w:val="21"/>
+        </w:rPr>
+        <w:t>&gt;</w:t>
+      </w:r>
+      <w:r>
+        <w:rPr>
+          <w:rFonts w:ascii="Consolas" w:eastAsia="Times New Roman" w:hAnsi="Consolas" w:cs="Times New Roman"/>
+          <w:color w:val="000000"/>
+          <w:sz w:val="21"/>
+          <w:szCs w:val="21"/>
+        </w:rPr>
+        <w:t>*</w:t>
+      </w:r>
+      <w:r>
+        <w:rPr>
+          <w:rFonts w:ascii="Consolas" w:eastAsia="Times New Roman" w:hAnsi="Consolas" w:cs="Times New Roman"/>
+          <w:color w:val="383838"/>
+          <w:sz w:val="21"/>
+          <w:szCs w:val="21"/>
+        </w:rPr>
+        <w:t>&lt;/</w:t>
+      </w:r>
+      <w:r>
+        <w:rPr>
+          <w:rFonts w:ascii="Consolas" w:eastAsia="Times New Roman" w:hAnsi="Consolas" w:cs="Times New Roman"/>
+          <w:color w:val="800000"/>
+          <w:sz w:val="21"/>
+          <w:szCs w:val="21"/>
+        </w:rPr>
+        <w:t>origin</w:t>
+      </w:r>
+      <w:r>
+        <w:rPr>
+          <w:rFonts w:ascii="Consolas" w:eastAsia="Times New Roman" w:hAnsi="Consolas" w:cs="Times New Roman"/>
+          <w:color w:val="383838"/>
+          <w:sz w:val="21"/>
+          <w:szCs w:val="21"/>
+        </w:rPr>
+        <w:t>&gt;</w:t>
+      </w:r>
+    </w:p>
+    <w:p>
+      <w:pPr>
+        <w:shd w:val="clear" w:color="auto" w:fill="FFFFFE"/>
+        <w:spacing w:after="0" w:line="255" w:lineRule="atLeast"/>
+        <w:rPr>
+          <w:rFonts w:ascii="Consolas" w:eastAsia="Times New Roman" w:hAnsi="Consolas" w:cs="Times New Roman"/>
+          <w:color w:val="000000"/>
+          <w:sz w:val="21"/>
+          <w:szCs w:val="21"/>
+        </w:rPr>
+      </w:pPr>
+      <w:r>
+        <w:rPr>
+          <w:rFonts w:ascii="Consolas" w:eastAsia="Times New Roman" w:hAnsi="Consolas" w:cs="Times New Roman"/>
+          <w:color w:val="000000"/>
+          <w:sz w:val="21"/>
+          <w:szCs w:val="21"/>
+        </w:rPr>
+        <w:t xml:space="preserve">            </w:t>
+      </w:r>
+      <w:r>
+        <w:rPr>
+          <w:rFonts w:ascii="Consolas" w:eastAsia="Times New Roman" w:hAnsi="Consolas" w:cs="Times New Roman"/>
+          <w:color w:val="383838"/>
+          <w:sz w:val="21"/>
+          <w:szCs w:val="21"/>
+        </w:rPr>
+        <w:t>&lt;/</w:t>
+      </w:r>
+      <w:proofErr w:type="gramStart"/>
+      <w:r>
+        <w:rPr>
+          <w:rFonts w:ascii="Consolas" w:eastAsia="Times New Roman" w:hAnsi="Consolas" w:cs="Times New Roman"/>
+          <w:color w:val="800000"/>
+          <w:sz w:val="21"/>
+          <w:szCs w:val="21"/>
+        </w:rPr>
+        <w:t>allowed</w:t>
+      </w:r>
+      <w:r>
+        <w:rPr>
+          <w:rFonts w:ascii="Consolas" w:eastAsia="Times New Roman" w:hAnsi="Consolas" w:cs="Times New Roman"/>
+          <w:color w:val="C90000"/>
+          <w:sz w:val="21"/>
+          <w:szCs w:val="21"/>
+        </w:rPr>
+        <w:t>-origins</w:t>
+      </w:r>
+      <w:proofErr w:type="gramEnd"/>
+      <w:r>
+        <w:rPr>
+          <w:rFonts w:ascii="Consolas" w:eastAsia="Times New Roman" w:hAnsi="Consolas" w:cs="Times New Roman"/>
+          <w:color w:val="383838"/>
+          <w:sz w:val="21"/>
+          <w:szCs w:val="21"/>
+        </w:rPr>
+        <w:t>&gt;</w:t>
+      </w:r>
+    </w:p>
+    <w:p>
+      <w:pPr>
+        <w:shd w:val="clear" w:color="auto" w:fill="FFFFFE"/>
+        <w:spacing w:after="0" w:line="255" w:lineRule="atLeast"/>
+        <w:rPr>
+          <w:rFonts w:ascii="Consolas" w:eastAsia="Times New Roman" w:hAnsi="Consolas" w:cs="Times New Roman"/>
+          <w:color w:val="000000"/>
+          <w:sz w:val="21"/>
+          <w:szCs w:val="21"/>
+        </w:rPr>
+      </w:pPr>
+      <w:r>
+        <w:rPr>
+          <w:rFonts w:ascii="Consolas" w:eastAsia="Times New Roman" w:hAnsi="Consolas" w:cs="Times New Roman"/>
+          <w:color w:val="000000"/>
+          <w:sz w:val="21"/>
+          <w:szCs w:val="21"/>
+        </w:rPr>
+        <w:t xml:space="preserve">            </w:t>
+      </w:r>
+      <w:r>
+        <w:rPr>
+          <w:rFonts w:ascii="Consolas" w:eastAsia="Times New Roman" w:hAnsi="Consolas" w:cs="Times New Roman"/>
+          <w:color w:val="383838"/>
+          <w:sz w:val="21"/>
+          <w:szCs w:val="21"/>
+        </w:rPr>
+        <w:t>&lt;</w:t>
+      </w:r>
+      <w:proofErr w:type="gramStart"/>
+      <w:r>
+        <w:rPr>
+          <w:rFonts w:ascii="Consolas" w:eastAsia="Times New Roman" w:hAnsi="Consolas" w:cs="Times New Roman"/>
+          <w:color w:val="800000"/>
+          <w:sz w:val="21"/>
+          <w:szCs w:val="21"/>
+        </w:rPr>
+        <w:t>allowed</w:t>
+      </w:r>
+      <w:r>
+        <w:rPr>
+          <w:rFonts w:ascii="Consolas" w:eastAsia="Times New Roman" w:hAnsi="Consolas" w:cs="Times New Roman"/>
+          <w:color w:val="C90000"/>
+          <w:sz w:val="21"/>
+          <w:szCs w:val="21"/>
+        </w:rPr>
+        <w:t>-methods</w:t>
+      </w:r>
+      <w:proofErr w:type="gramEnd"/>
+      <w:r>
+        <w:rPr>
+          <w:rFonts w:ascii="Consolas" w:eastAsia="Times New Roman" w:hAnsi="Consolas" w:cs="Times New Roman"/>
+          <w:color w:val="383838"/>
+          <w:sz w:val="21"/>
+          <w:szCs w:val="21"/>
+        </w:rPr>
+        <w:t>&gt;</w:t>
+      </w:r>
+    </w:p>
+    <w:p>
+      <w:pPr>
+        <w:shd w:val="clear" w:color="auto" w:fill="FFFFFE"/>
+        <w:spacing w:after="0" w:line="255" w:lineRule="atLeast"/>
+        <w:rPr>
+          <w:rFonts w:ascii="Consolas" w:eastAsia="Times New Roman" w:hAnsi="Consolas" w:cs="Times New Roman"/>
+          <w:color w:val="000000"/>
+          <w:sz w:val="21"/>
+          <w:szCs w:val="21"/>
+        </w:rPr>
+      </w:pPr>
+      <w:r>
+        <w:rPr>
+          <w:rFonts w:ascii="Consolas" w:eastAsia="Times New Roman" w:hAnsi="Consolas" w:cs="Times New Roman"/>
+          <w:color w:val="000000"/>
+          <w:sz w:val="21"/>
+          <w:szCs w:val="21"/>
+        </w:rPr>
+        <w:t xml:space="preserve">                </w:t>
+      </w:r>
+      <w:r>
+        <w:rPr>
+          <w:rFonts w:ascii="Consolas" w:eastAsia="Times New Roman" w:hAnsi="Consolas" w:cs="Times New Roman"/>
+          <w:color w:val="383838"/>
+          <w:sz w:val="21"/>
+          <w:szCs w:val="21"/>
+        </w:rPr>
+        <w:t>&lt;</w:t>
+      </w:r>
+      <w:r>
+        <w:rPr>
+          <w:rFonts w:ascii="Consolas" w:eastAsia="Times New Roman" w:hAnsi="Consolas" w:cs="Times New Roman"/>
+          <w:color w:val="800000"/>
+          <w:sz w:val="21"/>
+          <w:szCs w:val="21"/>
+        </w:rPr>
+        <w:t>method</w:t>
+      </w:r>
+      <w:r>
+        <w:rPr>
+          <w:rFonts w:ascii="Consolas" w:eastAsia="Times New Roman" w:hAnsi="Consolas" w:cs="Times New Roman"/>
+          <w:color w:val="383838"/>
+          <w:sz w:val="21"/>
+          <w:szCs w:val="21"/>
+        </w:rPr>
+        <w:t>&gt;</w:t>
+      </w:r>
+      <w:r>
+        <w:rPr>
+          <w:rFonts w:ascii="Consolas" w:eastAsia="Times New Roman" w:hAnsi="Consolas" w:cs="Times New Roman"/>
+          <w:color w:val="000000"/>
+          <w:sz w:val="21"/>
+          <w:szCs w:val="21"/>
+        </w:rPr>
+        <w:t>*</w:t>
+      </w:r>
+      <w:r>
+        <w:rPr>
+          <w:rFonts w:ascii="Consolas" w:eastAsia="Times New Roman" w:hAnsi="Consolas" w:cs="Times New Roman"/>
+          <w:color w:val="383838"/>
+          <w:sz w:val="21"/>
+          <w:szCs w:val="21"/>
+        </w:rPr>
+        <w:t>&lt;/</w:t>
+      </w:r>
+      <w:r>
+        <w:rPr>
+          <w:rFonts w:ascii="Consolas" w:eastAsia="Times New Roman" w:hAnsi="Consolas" w:cs="Times New Roman"/>
+          <w:color w:val="800000"/>
+          <w:sz w:val="21"/>
+          <w:szCs w:val="21"/>
+        </w:rPr>
+        <w:t>method</w:t>
+      </w:r>
+      <w:r>
+        <w:rPr>
+          <w:rFonts w:ascii="Consolas" w:eastAsia="Times New Roman" w:hAnsi="Consolas" w:cs="Times New Roman"/>
+          <w:color w:val="383838"/>
+          <w:sz w:val="21"/>
+          <w:szCs w:val="21"/>
+        </w:rPr>
+        <w:t>&gt;</w:t>
+      </w:r>
+    </w:p>
+    <w:p>
+      <w:pPr>
+        <w:shd w:val="clear" w:color="auto" w:fill="FFFFFE"/>
+        <w:spacing w:after="0" w:line="255" w:lineRule="atLeast"/>
+        <w:rPr>
+          <w:rFonts w:ascii="Consolas" w:eastAsia="Times New Roman" w:hAnsi="Consolas" w:cs="Times New Roman"/>
+          <w:color w:val="000000"/>
+          <w:sz w:val="21"/>
+          <w:szCs w:val="21"/>
+        </w:rPr>
+      </w:pPr>
+      <w:r>
+        <w:rPr>
+          <w:rFonts w:ascii="Consolas" w:eastAsia="Times New Roman" w:hAnsi="Consolas" w:cs="Times New Roman"/>
+          <w:color w:val="000000"/>
+          <w:sz w:val="21"/>
+          <w:szCs w:val="21"/>
+        </w:rPr>
+        <w:t xml:space="preserve">            </w:t>
+      </w:r>
+      <w:r>
+        <w:rPr>
+          <w:rFonts w:ascii="Consolas" w:eastAsia="Times New Roman" w:hAnsi="Consolas" w:cs="Times New Roman"/>
+          <w:color w:val="383838"/>
+          <w:sz w:val="21"/>
+          <w:szCs w:val="21"/>
+        </w:rPr>
+        <w:t>&lt;/</w:t>
+      </w:r>
+      <w:proofErr w:type="gramStart"/>
+      <w:r>
+        <w:rPr>
+          <w:rFonts w:ascii="Consolas" w:eastAsia="Times New Roman" w:hAnsi="Consolas" w:cs="Times New Roman"/>
+          <w:color w:val="800000"/>
+          <w:sz w:val="21"/>
+          <w:szCs w:val="21"/>
+        </w:rPr>
+        <w:t>allowed</w:t>
+      </w:r>
+      <w:r>
+        <w:rPr>
+          <w:rFonts w:ascii="Consolas" w:eastAsia="Times New Roman" w:hAnsi="Consolas" w:cs="Times New Roman"/>
+          <w:color w:val="C90000"/>
+          <w:sz w:val="21"/>
+          <w:szCs w:val="21"/>
+        </w:rPr>
+        <w:t>-methods</w:t>
+      </w:r>
+      <w:proofErr w:type="gramEnd"/>
+      <w:r>
+        <w:rPr>
+          <w:rFonts w:ascii="Consolas" w:eastAsia="Times New Roman" w:hAnsi="Consolas" w:cs="Times New Roman"/>
+          <w:color w:val="383838"/>
+          <w:sz w:val="21"/>
+          <w:szCs w:val="21"/>
+        </w:rPr>
+        <w:t>&gt;</w:t>
+      </w:r>
+    </w:p>
+    <w:p>
+      <w:pPr>
+        <w:shd w:val="clear" w:color="auto" w:fill="FFFFFE"/>
+        <w:spacing w:after="0" w:line="255" w:lineRule="atLeast"/>
+        <w:rPr>
+          <w:rFonts w:ascii="Consolas" w:eastAsia="Times New Roman" w:hAnsi="Consolas" w:cs="Times New Roman"/>
+          <w:color w:val="000000"/>
+          <w:sz w:val="21"/>
+          <w:szCs w:val="21"/>
+        </w:rPr>
+      </w:pPr>
+      <w:r>
+        <w:rPr>
+          <w:rFonts w:ascii="Consolas" w:eastAsia="Times New Roman" w:hAnsi="Consolas" w:cs="Times New Roman"/>
+          <w:color w:val="000000"/>
+          <w:sz w:val="21"/>
+          <w:szCs w:val="21"/>
+        </w:rPr>
+        <w:t xml:space="preserve">            </w:t>
+      </w:r>
+      <w:r>
+        <w:rPr>
+          <w:rFonts w:ascii="Consolas" w:eastAsia="Times New Roman" w:hAnsi="Consolas" w:cs="Times New Roman"/>
+          <w:color w:val="383838"/>
+          <w:sz w:val="21"/>
+          <w:szCs w:val="21"/>
+        </w:rPr>
+        <w:t>&lt;</w:t>
+      </w:r>
+      <w:proofErr w:type="gramStart"/>
+      <w:r>
+        <w:rPr>
+          <w:rFonts w:ascii="Consolas" w:eastAsia="Times New Roman" w:hAnsi="Consolas" w:cs="Times New Roman"/>
+          <w:color w:val="800000"/>
+          <w:sz w:val="21"/>
+          <w:szCs w:val="21"/>
+        </w:rPr>
+        <w:t>allowed</w:t>
+      </w:r>
+      <w:r>
+        <w:rPr>
+          <w:rFonts w:ascii="Consolas" w:eastAsia="Times New Roman" w:hAnsi="Consolas" w:cs="Times New Roman"/>
+          <w:color w:val="C90000"/>
+          <w:sz w:val="21"/>
+          <w:szCs w:val="21"/>
+        </w:rPr>
+        <w:t>-headers</w:t>
+      </w:r>
+      <w:proofErr w:type="gramEnd"/>
+      <w:r>
+        <w:rPr>
+          <w:rFonts w:ascii="Consolas" w:eastAsia="Times New Roman" w:hAnsi="Consolas" w:cs="Times New Roman"/>
+          <w:color w:val="383838"/>
+          <w:sz w:val="21"/>
+          <w:szCs w:val="21"/>
+        </w:rPr>
+        <w:t>&gt;</w:t>
+      </w:r>
+    </w:p>
+    <w:p>
+      <w:pPr>
+        <w:shd w:val="clear" w:color="auto" w:fill="FFFFFE"/>
+        <w:spacing w:after="0" w:line="255" w:lineRule="atLeast"/>
+        <w:rPr>
+          <w:rFonts w:ascii="Consolas" w:eastAsia="Times New Roman" w:hAnsi="Consolas" w:cs="Times New Roman"/>
+          <w:color w:val="000000"/>
+          <w:sz w:val="21"/>
+          <w:szCs w:val="21"/>
+        </w:rPr>
+      </w:pPr>
+      <w:r>
+        <w:rPr>
+          <w:rFonts w:ascii="Consolas" w:eastAsia="Times New Roman" w:hAnsi="Consolas" w:cs="Times New Roman"/>
+          <w:color w:val="000000"/>
+          <w:sz w:val="21"/>
+          <w:szCs w:val="21"/>
+        </w:rPr>
+        <w:t xml:space="preserve">                </w:t>
+      </w:r>
+      <w:r>
+        <w:rPr>
+          <w:rFonts w:ascii="Consolas" w:eastAsia="Times New Roman" w:hAnsi="Consolas" w:cs="Times New Roman"/>
+          <w:color w:val="383838"/>
+          <w:sz w:val="21"/>
+          <w:szCs w:val="21"/>
+        </w:rPr>
+        <w:t>&lt;</w:t>
+      </w:r>
+      <w:r>
+        <w:rPr>
+          <w:rFonts w:ascii="Consolas" w:eastAsia="Times New Roman" w:hAnsi="Consolas" w:cs="Times New Roman"/>
+          <w:color w:val="800000"/>
+          <w:sz w:val="21"/>
+          <w:szCs w:val="21"/>
+        </w:rPr>
+        <w:t>header</w:t>
+      </w:r>
+      <w:r>
+        <w:rPr>
+          <w:rFonts w:ascii="Consolas" w:eastAsia="Times New Roman" w:hAnsi="Consolas" w:cs="Times New Roman"/>
+          <w:color w:val="383838"/>
+          <w:sz w:val="21"/>
+          <w:szCs w:val="21"/>
+        </w:rPr>
+        <w:t>&gt;</w:t>
+      </w:r>
+      <w:r>
+        <w:rPr>
+          <w:rFonts w:ascii="Consolas" w:eastAsia="Times New Roman" w:hAnsi="Consolas" w:cs="Times New Roman"/>
+          <w:color w:val="000000"/>
+          <w:sz w:val="21"/>
+          <w:szCs w:val="21"/>
+        </w:rPr>
+        <w:t>*</w:t>
+      </w:r>
+      <w:r>
+        <w:rPr>
+          <w:rFonts w:ascii="Consolas" w:eastAsia="Times New Roman" w:hAnsi="Consolas" w:cs="Times New Roman"/>
+          <w:color w:val="383838"/>
+          <w:sz w:val="21"/>
+          <w:szCs w:val="21"/>
+        </w:rPr>
+        <w:t>&lt;/</w:t>
+      </w:r>
+      <w:r>
+        <w:rPr>
+          <w:rFonts w:ascii="Consolas" w:eastAsia="Times New Roman" w:hAnsi="Consolas" w:cs="Times New Roman"/>
+          <w:color w:val="800000"/>
+          <w:sz w:val="21"/>
+          <w:szCs w:val="21"/>
+        </w:rPr>
+        <w:t>header</w:t>
+      </w:r>
+      <w:r>
+        <w:rPr>
+          <w:rFonts w:ascii="Consolas" w:eastAsia="Times New Roman" w:hAnsi="Consolas" w:cs="Times New Roman"/>
+          <w:color w:val="383838"/>
+          <w:sz w:val="21"/>
+          <w:szCs w:val="21"/>
+        </w:rPr>
+        <w:t>&gt;</w:t>
+      </w:r>
+    </w:p>
+    <w:p>
+      <w:pPr>
+        <w:shd w:val="clear" w:color="auto" w:fill="FFFFFE"/>
+        <w:spacing w:after="0" w:line="255" w:lineRule="atLeast"/>
+        <w:rPr>
+          <w:rFonts w:ascii="Consolas" w:eastAsia="Times New Roman" w:hAnsi="Consolas" w:cs="Times New Roman"/>
+          <w:color w:val="000000"/>
+          <w:sz w:val="21"/>
+          <w:szCs w:val="21"/>
+        </w:rPr>
+      </w:pPr>
+      <w:r>
+        <w:rPr>
+          <w:rFonts w:ascii="Consolas" w:eastAsia="Times New Roman" w:hAnsi="Consolas" w:cs="Times New Roman"/>
+          <w:color w:val="000000"/>
+          <w:sz w:val="21"/>
+          <w:szCs w:val="21"/>
+        </w:rPr>
+        <w:t xml:space="preserve">            </w:t>
+      </w:r>
+      <w:r>
+        <w:rPr>
+          <w:rFonts w:ascii="Consolas" w:eastAsia="Times New Roman" w:hAnsi="Consolas" w:cs="Times New Roman"/>
+          <w:color w:val="383838"/>
+          <w:sz w:val="21"/>
+          <w:szCs w:val="21"/>
+        </w:rPr>
+        <w:t>&lt;/</w:t>
+      </w:r>
+      <w:proofErr w:type="gramStart"/>
+      <w:r>
+        <w:rPr>
+          <w:rFonts w:ascii="Consolas" w:eastAsia="Times New Roman" w:hAnsi="Consolas" w:cs="Times New Roman"/>
+          <w:color w:val="800000"/>
+          <w:sz w:val="21"/>
+          <w:szCs w:val="21"/>
+        </w:rPr>
+        <w:t>allowed</w:t>
+      </w:r>
+      <w:r>
+        <w:rPr>
+          <w:rFonts w:ascii="Consolas" w:eastAsia="Times New Roman" w:hAnsi="Consolas" w:cs="Times New Roman"/>
+          <w:color w:val="C90000"/>
+          <w:sz w:val="21"/>
+          <w:szCs w:val="21"/>
+        </w:rPr>
+        <w:t>-headers</w:t>
+      </w:r>
+      <w:proofErr w:type="gramEnd"/>
+      <w:r>
+        <w:rPr>
+          <w:rFonts w:ascii="Consolas" w:eastAsia="Times New Roman" w:hAnsi="Consolas" w:cs="Times New Roman"/>
+          <w:color w:val="383838"/>
+          <w:sz w:val="21"/>
+          <w:szCs w:val="21"/>
+        </w:rPr>
+        <w:t>&gt;</w:t>
+      </w:r>
+    </w:p>
+    <w:p>
+      <w:pPr>
+        <w:shd w:val="clear" w:color="auto" w:fill="FFFFFE"/>
+        <w:spacing w:after="0" w:line="255" w:lineRule="atLeast"/>
+        <w:rPr>
+          <w:rFonts w:ascii="Consolas" w:eastAsia="Times New Roman" w:hAnsi="Consolas" w:cs="Times New Roman"/>
+          <w:color w:val="000000"/>
+          <w:sz w:val="21"/>
+          <w:szCs w:val="21"/>
+        </w:rPr>
+      </w:pPr>
+      <w:r>
+        <w:rPr>
+          <w:rFonts w:ascii="Consolas" w:eastAsia="Times New Roman" w:hAnsi="Consolas" w:cs="Times New Roman"/>
+          <w:color w:val="000000"/>
+          <w:sz w:val="21"/>
+          <w:szCs w:val="21"/>
+        </w:rPr>
+        <w:t xml:space="preserve">            </w:t>
+      </w:r>
+      <w:r>
+        <w:rPr>
+          <w:rFonts w:ascii="Consolas" w:eastAsia="Times New Roman" w:hAnsi="Consolas" w:cs="Times New Roman"/>
+          <w:color w:val="383838"/>
+          <w:sz w:val="21"/>
+          <w:szCs w:val="21"/>
+        </w:rPr>
+        <w:t>&lt;</w:t>
+      </w:r>
+      <w:r>
+        <w:rPr>
+          <w:rFonts w:ascii="Consolas" w:eastAsia="Times New Roman" w:hAnsi="Consolas" w:cs="Times New Roman"/>
+          <w:color w:val="800000"/>
+          <w:sz w:val="21"/>
+          <w:szCs w:val="21"/>
+        </w:rPr>
+        <w:t>expose</w:t>
+      </w:r>
+      <w:r>
+        <w:rPr>
+          <w:rFonts w:ascii="Consolas" w:eastAsia="Times New Roman" w:hAnsi="Consolas" w:cs="Times New Roman"/>
+          <w:color w:val="C90000"/>
+          <w:sz w:val="21"/>
+          <w:szCs w:val="21"/>
+        </w:rPr>
+        <w:t>-headers</w:t>
+      </w:r>
+      <w:r>
+        <w:rPr>
+          <w:rFonts w:ascii="Consolas" w:eastAsia="Times New Roman" w:hAnsi="Consolas" w:cs="Times New Roman"/>
+          <w:color w:val="383838"/>
+          <w:sz w:val="21"/>
+          <w:szCs w:val="21"/>
+        </w:rPr>
+        <w:t>&gt;</w:t>
+      </w:r>
+    </w:p>
+    <w:p>
+      <w:pPr>
+        <w:shd w:val="clear" w:color="auto" w:fill="FFFFFE"/>
+        <w:spacing w:after="0" w:line="255" w:lineRule="atLeast"/>
+        <w:rPr>
+          <w:rFonts w:ascii="Consolas" w:eastAsia="Times New Roman" w:hAnsi="Consolas" w:cs="Times New Roman"/>
+          <w:color w:val="000000"/>
+          <w:sz w:val="21"/>
+          <w:szCs w:val="21"/>
+        </w:rPr>
+      </w:pPr>
+      <w:r>
+        <w:rPr>
+          <w:rFonts w:ascii="Consolas" w:eastAsia="Times New Roman" w:hAnsi="Consolas" w:cs="Times New Roman"/>
+          <w:color w:val="000000"/>
+          <w:sz w:val="21"/>
+          <w:szCs w:val="21"/>
+        </w:rPr>
+        <w:t xml:space="preserve">                </w:t>
+      </w:r>
+      <w:r>
+        <w:rPr>
+          <w:rFonts w:ascii="Consolas" w:eastAsia="Times New Roman" w:hAnsi="Consolas" w:cs="Times New Roman"/>
+          <w:color w:val="383838"/>
+          <w:sz w:val="21"/>
+          <w:szCs w:val="21"/>
+        </w:rPr>
+        <w:t>&lt;</w:t>
+      </w:r>
+      <w:r>
+        <w:rPr>
+          <w:rFonts w:ascii="Consolas" w:eastAsia="Times New Roman" w:hAnsi="Consolas" w:cs="Times New Roman"/>
+          <w:color w:val="800000"/>
+          <w:sz w:val="21"/>
+          <w:szCs w:val="21"/>
+        </w:rPr>
+        <w:t>header</w:t>
+      </w:r>
+      <w:r>
+        <w:rPr>
+          <w:rFonts w:ascii="Consolas" w:eastAsia="Times New Roman" w:hAnsi="Consolas" w:cs="Times New Roman"/>
+          <w:color w:val="383838"/>
+          <w:sz w:val="21"/>
+          <w:szCs w:val="21"/>
+        </w:rPr>
+        <w:t>&gt;</w:t>
+      </w:r>
+      <w:r>
+        <w:rPr>
+          <w:rFonts w:ascii="Consolas" w:eastAsia="Times New Roman" w:hAnsi="Consolas" w:cs="Times New Roman"/>
+          <w:color w:val="000000"/>
+          <w:sz w:val="21"/>
+          <w:szCs w:val="21"/>
+        </w:rPr>
+        <w:t>*</w:t>
+      </w:r>
+      <w:r>
+        <w:rPr>
+          <w:rFonts w:ascii="Consolas" w:eastAsia="Times New Roman" w:hAnsi="Consolas" w:cs="Times New Roman"/>
+          <w:color w:val="383838"/>
+          <w:sz w:val="21"/>
+          <w:szCs w:val="21"/>
+        </w:rPr>
+        <w:t>&lt;/</w:t>
+      </w:r>
+      <w:r>
+        <w:rPr>
+          <w:rFonts w:ascii="Consolas" w:eastAsia="Times New Roman" w:hAnsi="Consolas" w:cs="Times New Roman"/>
+          <w:color w:val="800000"/>
+          <w:sz w:val="21"/>
+          <w:szCs w:val="21"/>
+        </w:rPr>
+        <w:t>header</w:t>
+      </w:r>
+      <w:r>
+        <w:rPr>
+          <w:rFonts w:ascii="Consolas" w:eastAsia="Times New Roman" w:hAnsi="Consolas" w:cs="Times New Roman"/>
+          <w:color w:val="383838"/>
+          <w:sz w:val="21"/>
+          <w:szCs w:val="21"/>
+        </w:rPr>
+        <w:t>&gt;</w:t>
+      </w:r>
+    </w:p>
+    <w:p>
+      <w:pPr>
+        <w:shd w:val="clear" w:color="auto" w:fill="FFFFFE"/>
+        <w:spacing w:after="0" w:line="255" w:lineRule="atLeast"/>
+        <w:rPr>
+          <w:rFonts w:ascii="Consolas" w:eastAsia="Times New Roman" w:hAnsi="Consolas" w:cs="Times New Roman"/>
+          <w:color w:val="000000"/>
+          <w:sz w:val="21"/>
+          <w:szCs w:val="21"/>
+        </w:rPr>
+      </w:pPr>
+      <w:r>
+        <w:rPr>
+          <w:rFonts w:ascii="Consolas" w:eastAsia="Times New Roman" w:hAnsi="Consolas" w:cs="Times New Roman"/>
+          <w:color w:val="000000"/>
+          <w:sz w:val="21"/>
+          <w:szCs w:val="21"/>
+        </w:rPr>
+        <w:t xml:space="preserve">            </w:t>
+      </w:r>
+      <w:r>
+        <w:rPr>
+          <w:rFonts w:ascii="Consolas" w:eastAsia="Times New Roman" w:hAnsi="Consolas" w:cs="Times New Roman"/>
+          <w:color w:val="383838"/>
+          <w:sz w:val="21"/>
+          <w:szCs w:val="21"/>
+        </w:rPr>
+        <w:t>&lt;/</w:t>
+      </w:r>
+      <w:r>
+        <w:rPr>
+          <w:rFonts w:ascii="Consolas" w:eastAsia="Times New Roman" w:hAnsi="Consolas" w:cs="Times New Roman"/>
+          <w:color w:val="800000"/>
+          <w:sz w:val="21"/>
+          <w:szCs w:val="21"/>
+        </w:rPr>
+        <w:t>expose</w:t>
+      </w:r>
+      <w:r>
+        <w:rPr>
+          <w:rFonts w:ascii="Consolas" w:eastAsia="Times New Roman" w:hAnsi="Consolas" w:cs="Times New Roman"/>
+          <w:color w:val="C90000"/>
+          <w:sz w:val="21"/>
+          <w:szCs w:val="21"/>
+        </w:rPr>
+        <w:t>-headers</w:t>
+      </w:r>
+      <w:r>
+        <w:rPr>
+          <w:rFonts w:ascii="Consolas" w:eastAsia="Times New Roman" w:hAnsi="Consolas" w:cs="Times New Roman"/>
+          <w:color w:val="383838"/>
+          <w:sz w:val="21"/>
+          <w:szCs w:val="21"/>
+        </w:rPr>
+        <w:t>&gt;</w:t>
+      </w:r>
+    </w:p>
+    <w:p>
+      <w:pPr>
+        <w:shd w:val="clear" w:color="auto" w:fill="FFFFFE"/>
+        <w:spacing w:after="0" w:line="255" w:lineRule="atLeast"/>
+        <w:rPr>
+          <w:rFonts w:ascii="Consolas" w:eastAsia="Times New Roman" w:hAnsi="Consolas" w:cs="Times New Roman"/>
+          <w:color w:val="000000"/>
+          <w:sz w:val="21"/>
+          <w:szCs w:val="21"/>
+        </w:rPr>
+      </w:pPr>
+      <w:r>
+        <w:rPr>
+          <w:rFonts w:ascii="Consolas" w:eastAsia="Times New Roman" w:hAnsi="Consolas" w:cs="Times New Roman"/>
+          <w:color w:val="000000"/>
+          <w:sz w:val="21"/>
+          <w:szCs w:val="21"/>
+        </w:rPr>
+        <w:t xml:space="preserve">        </w:t>
+      </w:r>
+      <w:r>
+        <w:rPr>
+          <w:rFonts w:ascii="Consolas" w:eastAsia="Times New Roman" w:hAnsi="Consolas" w:cs="Times New Roman"/>
+          <w:color w:val="383838"/>
+          <w:sz w:val="21"/>
+          <w:szCs w:val="21"/>
+        </w:rPr>
+        <w:t>&lt;/</w:t>
+      </w:r>
+      <w:proofErr w:type="spellStart"/>
+      <w:r>
+        <w:rPr>
+          <w:rFonts w:ascii="Consolas" w:eastAsia="Times New Roman" w:hAnsi="Consolas" w:cs="Times New Roman"/>
+          <w:color w:val="800000"/>
+          <w:sz w:val="21"/>
+          <w:szCs w:val="21"/>
+        </w:rPr>
+        <w:t>cors</w:t>
+      </w:r>
+      <w:proofErr w:type="spellEnd"/>
+      <w:r>
+        <w:rPr>
+          <w:rFonts w:ascii="Consolas" w:eastAsia="Times New Roman" w:hAnsi="Consolas" w:cs="Times New Roman"/>
+          <w:color w:val="383838"/>
+          <w:sz w:val="21"/>
+          <w:szCs w:val="21"/>
+        </w:rPr>
+        <w:t>&gt;</w:t>
+      </w:r>
+    </w:p>
+    <w:p/>
+    <w:p/>
+    <w:p>
+      <w:r>
+        <w:br w:type="page"/>
+      </w:r>
+    </w:p>
+    <w:p>
+      <w:pPr>
+        <w:pStyle w:val="Heading1"/>
+      </w:pPr>
+      <w:r>
+        <w:lastRenderedPageBreak/>
+        <w:t>Add Caching</w:t>
+      </w:r>
+    </w:p>
+    <w:p>
+      <w:pPr>
+        <w:pStyle w:val="ListParagraph"/>
+        <w:numPr>
+          <w:ilvl w:val="0"/>
+          <w:numId w:val="20"/>
+        </w:numPr>
+      </w:pPr>
+      <w:r>
+        <w:t xml:space="preserve">Select </w:t>
+      </w:r>
+      <w:proofErr w:type="spellStart"/>
+      <w:r>
+        <w:rPr>
+          <w:b/>
+          <w:bCs/>
+        </w:rPr>
+        <w:t>rQuote</w:t>
+      </w:r>
+      <w:proofErr w:type="spellEnd"/>
+      <w:r>
+        <w:rPr>
+          <w:b/>
+          <w:bCs/>
+        </w:rPr>
+        <w:t xml:space="preserve"> </w:t>
+      </w:r>
+      <w:r>
+        <w:t xml:space="preserve">&gt; </w:t>
+      </w:r>
+      <w:r>
+        <w:rPr>
+          <w:b/>
+          <w:bCs/>
+        </w:rPr>
+        <w:t>Design</w:t>
+      </w:r>
+      <w:r>
+        <w:t xml:space="preserve"> &gt; </w:t>
+      </w:r>
+      <w:r>
+        <w:rPr>
+          <w:b/>
+          <w:bCs/>
+        </w:rPr>
+        <w:t>All operations</w:t>
+      </w:r>
+    </w:p>
+    <w:p>
+      <w:pPr>
+        <w:pStyle w:val="ListParagraph"/>
+        <w:numPr>
+          <w:ilvl w:val="0"/>
+          <w:numId w:val="20"/>
+        </w:numPr>
+      </w:pPr>
+      <w:r>
+        <w:t xml:space="preserve">In the </w:t>
+      </w:r>
+      <w:r>
+        <w:rPr>
+          <w:b/>
+          <w:bCs/>
+        </w:rPr>
+        <w:t>Inbound processing</w:t>
+      </w:r>
+      <w:r>
+        <w:t xml:space="preserve"> section, select the code editor (&lt;/&gt;) icon.</w:t>
+      </w:r>
+    </w:p>
+    <w:p>
+      <w:pPr>
+        <w:pStyle w:val="ListParagraph"/>
+        <w:numPr>
+          <w:ilvl w:val="0"/>
+          <w:numId w:val="20"/>
+        </w:numPr>
+      </w:pPr>
+      <w:r>
+        <w:t xml:space="preserve">Add the following to the </w:t>
+      </w:r>
+      <w:r>
+        <w:rPr>
+          <w:b/>
+          <w:bCs/>
+        </w:rPr>
+        <w:t>&lt;inbound&gt;</w:t>
+      </w:r>
+      <w:r>
+        <w:t xml:space="preserve"> element on a blank line.</w:t>
+      </w:r>
+    </w:p>
+    <w:p/>
+    <w:p>
+      <w:pPr>
+        <w:shd w:val="clear" w:color="auto" w:fill="FFFFFE"/>
+        <w:spacing w:after="0" w:line="255" w:lineRule="atLeast"/>
+        <w:rPr>
+          <w:rFonts w:ascii="Consolas" w:eastAsia="Times New Roman" w:hAnsi="Consolas" w:cs="Times New Roman"/>
+          <w:color w:val="000000"/>
+          <w:sz w:val="21"/>
+          <w:szCs w:val="21"/>
+        </w:rPr>
+      </w:pPr>
+      <w:r>
+        <w:rPr>
+          <w:rFonts w:ascii="Consolas" w:eastAsia="Times New Roman" w:hAnsi="Consolas" w:cs="Times New Roman"/>
+          <w:color w:val="000000"/>
+          <w:sz w:val="21"/>
+          <w:szCs w:val="21"/>
+        </w:rPr>
+        <w:t xml:space="preserve">        </w:t>
+      </w:r>
+      <w:r>
+        <w:rPr>
+          <w:rFonts w:ascii="Consolas" w:eastAsia="Times New Roman" w:hAnsi="Consolas" w:cs="Times New Roman"/>
+          <w:color w:val="383838"/>
+          <w:sz w:val="21"/>
+          <w:szCs w:val="21"/>
+        </w:rPr>
+        <w:t>&lt;</w:t>
+      </w:r>
+      <w:r>
+        <w:rPr>
+          <w:rFonts w:ascii="Consolas" w:eastAsia="Times New Roman" w:hAnsi="Consolas" w:cs="Times New Roman"/>
+          <w:color w:val="800000"/>
+          <w:sz w:val="21"/>
+          <w:szCs w:val="21"/>
+        </w:rPr>
+        <w:t>cache</w:t>
+      </w:r>
+      <w:r>
+        <w:rPr>
+          <w:rFonts w:ascii="Consolas" w:eastAsia="Times New Roman" w:hAnsi="Consolas" w:cs="Times New Roman"/>
+          <w:color w:val="C90000"/>
+          <w:sz w:val="21"/>
+          <w:szCs w:val="21"/>
+        </w:rPr>
+        <w:t>-lookup</w:t>
+      </w:r>
+      <w:r>
+        <w:rPr>
+          <w:rFonts w:ascii="Consolas" w:eastAsia="Times New Roman" w:hAnsi="Consolas" w:cs="Times New Roman"/>
+          <w:color w:val="000000"/>
+          <w:sz w:val="21"/>
+          <w:szCs w:val="21"/>
+        </w:rPr>
+        <w:t xml:space="preserve"> </w:t>
+      </w:r>
+      <w:r>
+        <w:rPr>
+          <w:rFonts w:ascii="Consolas" w:eastAsia="Times New Roman" w:hAnsi="Consolas" w:cs="Times New Roman"/>
+          <w:color w:val="C90000"/>
+          <w:sz w:val="21"/>
+          <w:szCs w:val="21"/>
+        </w:rPr>
+        <w:t>vary-by-developer</w:t>
+      </w:r>
+      <w:r>
+        <w:rPr>
+          <w:rFonts w:ascii="Consolas" w:eastAsia="Times New Roman" w:hAnsi="Consolas" w:cs="Times New Roman"/>
+          <w:color w:val="000000"/>
+          <w:sz w:val="21"/>
+          <w:szCs w:val="21"/>
+        </w:rPr>
+        <w:t>=</w:t>
+      </w:r>
+      <w:r>
+        <w:rPr>
+          <w:rFonts w:ascii="Consolas" w:eastAsia="Times New Roman" w:hAnsi="Consolas" w:cs="Times New Roman"/>
+          <w:color w:val="0451A5"/>
+          <w:sz w:val="21"/>
+          <w:szCs w:val="21"/>
+        </w:rPr>
+        <w:t>"false"</w:t>
+      </w:r>
+      <w:r>
+        <w:rPr>
+          <w:rFonts w:ascii="Consolas" w:eastAsia="Times New Roman" w:hAnsi="Consolas" w:cs="Times New Roman"/>
+          <w:color w:val="000000"/>
+          <w:sz w:val="21"/>
+          <w:szCs w:val="21"/>
+        </w:rPr>
+        <w:t xml:space="preserve"> </w:t>
+      </w:r>
+      <w:r>
+        <w:rPr>
+          <w:rFonts w:ascii="Consolas" w:eastAsia="Times New Roman" w:hAnsi="Consolas" w:cs="Times New Roman"/>
+          <w:color w:val="C90000"/>
+          <w:sz w:val="21"/>
+          <w:szCs w:val="21"/>
+        </w:rPr>
+        <w:t>vary-by-developer-groups</w:t>
+      </w:r>
+      <w:r>
+        <w:rPr>
+          <w:rFonts w:ascii="Consolas" w:eastAsia="Times New Roman" w:hAnsi="Consolas" w:cs="Times New Roman"/>
+          <w:color w:val="000000"/>
+          <w:sz w:val="21"/>
+          <w:szCs w:val="21"/>
+        </w:rPr>
+        <w:t>=</w:t>
+      </w:r>
+      <w:r>
+        <w:rPr>
+          <w:rFonts w:ascii="Consolas" w:eastAsia="Times New Roman" w:hAnsi="Consolas" w:cs="Times New Roman"/>
+          <w:color w:val="0451A5"/>
+          <w:sz w:val="21"/>
+          <w:szCs w:val="21"/>
+        </w:rPr>
+        <w:t>"false"</w:t>
+      </w:r>
+      <w:r>
+        <w:rPr>
+          <w:rFonts w:ascii="Consolas" w:eastAsia="Times New Roman" w:hAnsi="Consolas" w:cs="Times New Roman"/>
+          <w:color w:val="000000"/>
+          <w:sz w:val="21"/>
+          <w:szCs w:val="21"/>
+        </w:rPr>
+        <w:t xml:space="preserve"> </w:t>
+      </w:r>
+      <w:r>
+        <w:rPr>
+          <w:rFonts w:ascii="Consolas" w:eastAsia="Times New Roman" w:hAnsi="Consolas" w:cs="Times New Roman"/>
+          <w:color w:val="C90000"/>
+          <w:sz w:val="21"/>
+          <w:szCs w:val="21"/>
+        </w:rPr>
+        <w:t>downstream-caching-type</w:t>
+      </w:r>
+      <w:r>
+        <w:rPr>
+          <w:rFonts w:ascii="Consolas" w:eastAsia="Times New Roman" w:hAnsi="Consolas" w:cs="Times New Roman"/>
+          <w:color w:val="000000"/>
+          <w:sz w:val="21"/>
+          <w:szCs w:val="21"/>
+        </w:rPr>
+        <w:t>=</w:t>
+      </w:r>
+      <w:r>
+        <w:rPr>
+          <w:rFonts w:ascii="Consolas" w:eastAsia="Times New Roman" w:hAnsi="Consolas" w:cs="Times New Roman"/>
+          <w:color w:val="0451A5"/>
+          <w:sz w:val="21"/>
+          <w:szCs w:val="21"/>
+        </w:rPr>
+        <w:t>"none"</w:t>
+      </w:r>
+      <w:r>
+        <w:rPr>
+          <w:rFonts w:ascii="Consolas" w:eastAsia="Times New Roman" w:hAnsi="Consolas" w:cs="Times New Roman"/>
+          <w:color w:val="383838"/>
+          <w:sz w:val="21"/>
+          <w:szCs w:val="21"/>
+        </w:rPr>
+        <w:t>&gt;</w:t>
+      </w:r>
+    </w:p>
+    <w:p>
+      <w:pPr>
+        <w:shd w:val="clear" w:color="auto" w:fill="FFFFFE"/>
+        <w:spacing w:after="0" w:line="255" w:lineRule="atLeast"/>
+        <w:rPr>
+          <w:rFonts w:ascii="Consolas" w:eastAsia="Times New Roman" w:hAnsi="Consolas" w:cs="Times New Roman"/>
+          <w:color w:val="000000"/>
+          <w:sz w:val="21"/>
+          <w:szCs w:val="21"/>
+        </w:rPr>
+      </w:pPr>
+      <w:r>
+        <w:rPr>
+          <w:rFonts w:ascii="Consolas" w:eastAsia="Times New Roman" w:hAnsi="Consolas" w:cs="Times New Roman"/>
+          <w:color w:val="000000"/>
+          <w:sz w:val="21"/>
+          <w:szCs w:val="21"/>
+        </w:rPr>
+        <w:t xml:space="preserve">            </w:t>
+      </w:r>
+      <w:r>
+        <w:rPr>
+          <w:rFonts w:ascii="Consolas" w:eastAsia="Times New Roman" w:hAnsi="Consolas" w:cs="Times New Roman"/>
+          <w:color w:val="383838"/>
+          <w:sz w:val="21"/>
+          <w:szCs w:val="21"/>
+        </w:rPr>
+        <w:t>&lt;</w:t>
+      </w:r>
+      <w:r>
+        <w:rPr>
+          <w:rFonts w:ascii="Consolas" w:eastAsia="Times New Roman" w:hAnsi="Consolas" w:cs="Times New Roman"/>
+          <w:color w:val="800000"/>
+          <w:sz w:val="21"/>
+          <w:szCs w:val="21"/>
+        </w:rPr>
+        <w:t>vary</w:t>
+      </w:r>
+      <w:r>
+        <w:rPr>
+          <w:rFonts w:ascii="Consolas" w:eastAsia="Times New Roman" w:hAnsi="Consolas" w:cs="Times New Roman"/>
+          <w:color w:val="C90000"/>
+          <w:sz w:val="21"/>
+          <w:szCs w:val="21"/>
+        </w:rPr>
+        <w:t>-by-header</w:t>
+      </w:r>
+      <w:r>
+        <w:rPr>
+          <w:rFonts w:ascii="Consolas" w:eastAsia="Times New Roman" w:hAnsi="Consolas" w:cs="Times New Roman"/>
+          <w:color w:val="383838"/>
+          <w:sz w:val="21"/>
+          <w:szCs w:val="21"/>
+        </w:rPr>
+        <w:t>&gt;</w:t>
+      </w:r>
+      <w:r>
+        <w:rPr>
+          <w:rFonts w:ascii="Consolas" w:eastAsia="Times New Roman" w:hAnsi="Consolas" w:cs="Times New Roman"/>
+          <w:color w:val="000000"/>
+          <w:sz w:val="21"/>
+          <w:szCs w:val="21"/>
+        </w:rPr>
+        <w:t>Accept</w:t>
+      </w:r>
+      <w:r>
+        <w:rPr>
+          <w:rFonts w:ascii="Consolas" w:eastAsia="Times New Roman" w:hAnsi="Consolas" w:cs="Times New Roman"/>
+          <w:color w:val="383838"/>
+          <w:sz w:val="21"/>
+          <w:szCs w:val="21"/>
+        </w:rPr>
+        <w:t>&lt;/</w:t>
+      </w:r>
+      <w:r>
+        <w:rPr>
+          <w:rFonts w:ascii="Consolas" w:eastAsia="Times New Roman" w:hAnsi="Consolas" w:cs="Times New Roman"/>
+          <w:color w:val="800000"/>
+          <w:sz w:val="21"/>
+          <w:szCs w:val="21"/>
+        </w:rPr>
+        <w:t>vary</w:t>
+      </w:r>
+      <w:r>
+        <w:rPr>
+          <w:rFonts w:ascii="Consolas" w:eastAsia="Times New Roman" w:hAnsi="Consolas" w:cs="Times New Roman"/>
+          <w:color w:val="C90000"/>
+          <w:sz w:val="21"/>
+          <w:szCs w:val="21"/>
+        </w:rPr>
+        <w:t>-by-header</w:t>
+      </w:r>
+      <w:r>
+        <w:rPr>
+          <w:rFonts w:ascii="Consolas" w:eastAsia="Times New Roman" w:hAnsi="Consolas" w:cs="Times New Roman"/>
+          <w:color w:val="383838"/>
+          <w:sz w:val="21"/>
+          <w:szCs w:val="21"/>
+        </w:rPr>
+        <w:t>&gt;</w:t>
+      </w:r>
+    </w:p>
+    <w:p>
+      <w:pPr>
+        <w:shd w:val="clear" w:color="auto" w:fill="FFFFFE"/>
+        <w:spacing w:after="0" w:line="255" w:lineRule="atLeast"/>
+        <w:rPr>
+          <w:rFonts w:ascii="Consolas" w:eastAsia="Times New Roman" w:hAnsi="Consolas" w:cs="Times New Roman"/>
+          <w:color w:val="000000"/>
+          <w:sz w:val="21"/>
+          <w:szCs w:val="21"/>
+        </w:rPr>
+      </w:pPr>
+      <w:r>
+        <w:rPr>
+          <w:rFonts w:ascii="Consolas" w:eastAsia="Times New Roman" w:hAnsi="Consolas" w:cs="Times New Roman"/>
+          <w:color w:val="000000"/>
+          <w:sz w:val="21"/>
+          <w:szCs w:val="21"/>
+        </w:rPr>
+        <w:t xml:space="preserve">            </w:t>
+      </w:r>
+      <w:r>
+        <w:rPr>
+          <w:rFonts w:ascii="Consolas" w:eastAsia="Times New Roman" w:hAnsi="Consolas" w:cs="Times New Roman"/>
+          <w:color w:val="383838"/>
+          <w:sz w:val="21"/>
+          <w:szCs w:val="21"/>
+        </w:rPr>
+        <w:t>&lt;</w:t>
+      </w:r>
+      <w:r>
+        <w:rPr>
+          <w:rFonts w:ascii="Consolas" w:eastAsia="Times New Roman" w:hAnsi="Consolas" w:cs="Times New Roman"/>
+          <w:color w:val="800000"/>
+          <w:sz w:val="21"/>
+          <w:szCs w:val="21"/>
+        </w:rPr>
+        <w:t>vary</w:t>
+      </w:r>
+      <w:r>
+        <w:rPr>
+          <w:rFonts w:ascii="Consolas" w:eastAsia="Times New Roman" w:hAnsi="Consolas" w:cs="Times New Roman"/>
+          <w:color w:val="C90000"/>
+          <w:sz w:val="21"/>
+          <w:szCs w:val="21"/>
+        </w:rPr>
+        <w:t>-by-header</w:t>
+      </w:r>
+      <w:r>
+        <w:rPr>
+          <w:rFonts w:ascii="Consolas" w:eastAsia="Times New Roman" w:hAnsi="Consolas" w:cs="Times New Roman"/>
+          <w:color w:val="383838"/>
+          <w:sz w:val="21"/>
+          <w:szCs w:val="21"/>
+        </w:rPr>
+        <w:t>&gt;</w:t>
+      </w:r>
+      <w:r>
+        <w:rPr>
+          <w:rFonts w:ascii="Consolas" w:eastAsia="Times New Roman" w:hAnsi="Consolas" w:cs="Times New Roman"/>
+          <w:color w:val="000000"/>
+          <w:sz w:val="21"/>
+          <w:szCs w:val="21"/>
+        </w:rPr>
+        <w:t>Accept-Charset</w:t>
+      </w:r>
+      <w:r>
+        <w:rPr>
+          <w:rFonts w:ascii="Consolas" w:eastAsia="Times New Roman" w:hAnsi="Consolas" w:cs="Times New Roman"/>
+          <w:color w:val="383838"/>
+          <w:sz w:val="21"/>
+          <w:szCs w:val="21"/>
+        </w:rPr>
+        <w:t>&lt;/</w:t>
+      </w:r>
+      <w:r>
+        <w:rPr>
+          <w:rFonts w:ascii="Consolas" w:eastAsia="Times New Roman" w:hAnsi="Consolas" w:cs="Times New Roman"/>
+          <w:color w:val="800000"/>
+          <w:sz w:val="21"/>
+          <w:szCs w:val="21"/>
+        </w:rPr>
+        <w:t>vary</w:t>
+      </w:r>
+      <w:r>
+        <w:rPr>
+          <w:rFonts w:ascii="Consolas" w:eastAsia="Times New Roman" w:hAnsi="Consolas" w:cs="Times New Roman"/>
+          <w:color w:val="C90000"/>
+          <w:sz w:val="21"/>
+          <w:szCs w:val="21"/>
+        </w:rPr>
+        <w:t>-by-header</w:t>
+      </w:r>
+      <w:r>
+        <w:rPr>
+          <w:rFonts w:ascii="Consolas" w:eastAsia="Times New Roman" w:hAnsi="Consolas" w:cs="Times New Roman"/>
+          <w:color w:val="383838"/>
+          <w:sz w:val="21"/>
+          <w:szCs w:val="21"/>
+        </w:rPr>
+        <w:t>&gt;</w:t>
+      </w:r>
+    </w:p>
+    <w:p>
+      <w:pPr>
+        <w:shd w:val="clear" w:color="auto" w:fill="FFFFFE"/>
+        <w:spacing w:after="0" w:line="255" w:lineRule="atLeast"/>
+        <w:rPr>
+          <w:rFonts w:ascii="Consolas" w:eastAsia="Times New Roman" w:hAnsi="Consolas" w:cs="Times New Roman"/>
+          <w:color w:val="000000"/>
+          <w:sz w:val="21"/>
+          <w:szCs w:val="21"/>
+        </w:rPr>
+      </w:pPr>
+      <w:r>
+        <w:rPr>
+          <w:rFonts w:ascii="Consolas" w:eastAsia="Times New Roman" w:hAnsi="Consolas" w:cs="Times New Roman"/>
+          <w:color w:val="000000"/>
+          <w:sz w:val="21"/>
+          <w:szCs w:val="21"/>
+        </w:rPr>
+        <w:t xml:space="preserve">            </w:t>
+      </w:r>
+      <w:r>
+        <w:rPr>
+          <w:rFonts w:ascii="Consolas" w:eastAsia="Times New Roman" w:hAnsi="Consolas" w:cs="Times New Roman"/>
+          <w:color w:val="383838"/>
+          <w:sz w:val="21"/>
+          <w:szCs w:val="21"/>
+        </w:rPr>
+        <w:t>&lt;</w:t>
+      </w:r>
+      <w:r>
+        <w:rPr>
+          <w:rFonts w:ascii="Consolas" w:eastAsia="Times New Roman" w:hAnsi="Consolas" w:cs="Times New Roman"/>
+          <w:color w:val="800000"/>
+          <w:sz w:val="21"/>
+          <w:szCs w:val="21"/>
+        </w:rPr>
+        <w:t>vary</w:t>
+      </w:r>
+      <w:r>
+        <w:rPr>
+          <w:rFonts w:ascii="Consolas" w:eastAsia="Times New Roman" w:hAnsi="Consolas" w:cs="Times New Roman"/>
+          <w:color w:val="C90000"/>
+          <w:sz w:val="21"/>
+          <w:szCs w:val="21"/>
+        </w:rPr>
+        <w:t>-by-header</w:t>
+      </w:r>
+      <w:r>
+        <w:rPr>
+          <w:rFonts w:ascii="Consolas" w:eastAsia="Times New Roman" w:hAnsi="Consolas" w:cs="Times New Roman"/>
+          <w:color w:val="383838"/>
+          <w:sz w:val="21"/>
+          <w:szCs w:val="21"/>
+        </w:rPr>
+        <w:t>&gt;</w:t>
+      </w:r>
+      <w:r>
+        <w:rPr>
+          <w:rFonts w:ascii="Consolas" w:eastAsia="Times New Roman" w:hAnsi="Consolas" w:cs="Times New Roman"/>
+          <w:color w:val="000000"/>
+          <w:sz w:val="21"/>
+          <w:szCs w:val="21"/>
+        </w:rPr>
+        <w:t>Authorization</w:t>
+      </w:r>
+      <w:r>
+        <w:rPr>
+          <w:rFonts w:ascii="Consolas" w:eastAsia="Times New Roman" w:hAnsi="Consolas" w:cs="Times New Roman"/>
+          <w:color w:val="383838"/>
+          <w:sz w:val="21"/>
+          <w:szCs w:val="21"/>
+        </w:rPr>
+        <w:t>&lt;/</w:t>
+      </w:r>
+      <w:r>
+        <w:rPr>
+          <w:rFonts w:ascii="Consolas" w:eastAsia="Times New Roman" w:hAnsi="Consolas" w:cs="Times New Roman"/>
+          <w:color w:val="800000"/>
+          <w:sz w:val="21"/>
+          <w:szCs w:val="21"/>
+        </w:rPr>
+        <w:t>vary</w:t>
+      </w:r>
+      <w:r>
+        <w:rPr>
+          <w:rFonts w:ascii="Consolas" w:eastAsia="Times New Roman" w:hAnsi="Consolas" w:cs="Times New Roman"/>
+          <w:color w:val="C90000"/>
+          <w:sz w:val="21"/>
+          <w:szCs w:val="21"/>
+        </w:rPr>
+        <w:t>-by-header</w:t>
+      </w:r>
+      <w:r>
+        <w:rPr>
+          <w:rFonts w:ascii="Consolas" w:eastAsia="Times New Roman" w:hAnsi="Consolas" w:cs="Times New Roman"/>
+          <w:color w:val="383838"/>
+          <w:sz w:val="21"/>
+          <w:szCs w:val="21"/>
+        </w:rPr>
+        <w:t>&gt;</w:t>
+      </w:r>
+    </w:p>
+    <w:p>
+      <w:pPr>
+        <w:shd w:val="clear" w:color="auto" w:fill="FFFFFE"/>
+        <w:spacing w:after="0" w:line="255" w:lineRule="atLeast"/>
+        <w:rPr>
+          <w:rFonts w:ascii="Consolas" w:eastAsia="Times New Roman" w:hAnsi="Consolas" w:cs="Times New Roman"/>
+          <w:color w:val="000000"/>
+          <w:sz w:val="21"/>
+          <w:szCs w:val="21"/>
+        </w:rPr>
+      </w:pPr>
+      <w:r>
+        <w:rPr>
+          <w:rFonts w:ascii="Consolas" w:eastAsia="Times New Roman" w:hAnsi="Consolas" w:cs="Times New Roman"/>
+          <w:color w:val="000000"/>
+          <w:sz w:val="21"/>
+          <w:szCs w:val="21"/>
+        </w:rPr>
+        <w:t xml:space="preserve">        </w:t>
+      </w:r>
+      <w:r>
+        <w:rPr>
+          <w:rFonts w:ascii="Consolas" w:eastAsia="Times New Roman" w:hAnsi="Consolas" w:cs="Times New Roman"/>
+          <w:color w:val="383838"/>
+          <w:sz w:val="21"/>
+          <w:szCs w:val="21"/>
+        </w:rPr>
+        <w:t>&lt;/</w:t>
+      </w:r>
+      <w:r>
+        <w:rPr>
+          <w:rFonts w:ascii="Consolas" w:eastAsia="Times New Roman" w:hAnsi="Consolas" w:cs="Times New Roman"/>
+          <w:color w:val="800000"/>
+          <w:sz w:val="21"/>
+          <w:szCs w:val="21"/>
+        </w:rPr>
+        <w:t>cache</w:t>
+      </w:r>
+      <w:r>
+        <w:rPr>
+          <w:rFonts w:ascii="Consolas" w:eastAsia="Times New Roman" w:hAnsi="Consolas" w:cs="Times New Roman"/>
+          <w:color w:val="C90000"/>
+          <w:sz w:val="21"/>
+          <w:szCs w:val="21"/>
+        </w:rPr>
+        <w:t>-lookup</w:t>
+      </w:r>
+      <w:r>
+        <w:rPr>
+          <w:rFonts w:ascii="Consolas" w:eastAsia="Times New Roman" w:hAnsi="Consolas" w:cs="Times New Roman"/>
+          <w:color w:val="383838"/>
+          <w:sz w:val="21"/>
+          <w:szCs w:val="21"/>
+        </w:rPr>
+        <w:t>&gt;</w:t>
+      </w:r>
+    </w:p>
+    <w:p/>
+    <w:p>
+      <w:pPr>
+        <w:pStyle w:val="ListParagraph"/>
+        <w:numPr>
+          <w:ilvl w:val="0"/>
+          <w:numId w:val="20"/>
+        </w:numPr>
+      </w:pPr>
+      <w:r>
+        <w:t xml:space="preserve">Add the following the </w:t>
+      </w:r>
+      <w:r>
+        <w:rPr>
+          <w:b/>
+          <w:bCs/>
+        </w:rPr>
+        <w:t>&lt;outbound&gt;</w:t>
+      </w:r>
+      <w:r>
+        <w:t xml:space="preserve"> element on a blank line.</w:t>
+      </w:r>
+    </w:p>
+    <w:p>
+      <w:pPr>
+        <w:shd w:val="clear" w:color="auto" w:fill="FFFFFE"/>
+        <w:spacing w:after="0" w:line="255" w:lineRule="atLeast"/>
+        <w:rPr>
+          <w:rFonts w:ascii="Consolas" w:eastAsia="Times New Roman" w:hAnsi="Consolas" w:cs="Times New Roman"/>
+          <w:color w:val="000000"/>
+          <w:sz w:val="21"/>
+          <w:szCs w:val="21"/>
+        </w:rPr>
+      </w:pPr>
+      <w:r>
+        <w:rPr>
+          <w:rFonts w:ascii="Consolas" w:eastAsia="Times New Roman" w:hAnsi="Consolas" w:cs="Times New Roman"/>
+          <w:color w:val="383838"/>
+          <w:sz w:val="21"/>
+          <w:szCs w:val="21"/>
+        </w:rPr>
+        <w:t>&lt;</w:t>
+      </w:r>
+      <w:r>
+        <w:rPr>
+          <w:rFonts w:ascii="Consolas" w:eastAsia="Times New Roman" w:hAnsi="Consolas" w:cs="Times New Roman"/>
+          <w:color w:val="800000"/>
+          <w:sz w:val="21"/>
+          <w:szCs w:val="21"/>
+        </w:rPr>
+        <w:t>cache</w:t>
+      </w:r>
+      <w:r>
+        <w:rPr>
+          <w:rFonts w:ascii="Consolas" w:eastAsia="Times New Roman" w:hAnsi="Consolas" w:cs="Times New Roman"/>
+          <w:color w:val="C90000"/>
+          <w:sz w:val="21"/>
+          <w:szCs w:val="21"/>
+        </w:rPr>
+        <w:t>-store</w:t>
+      </w:r>
+      <w:r>
+        <w:rPr>
+          <w:rFonts w:ascii="Consolas" w:eastAsia="Times New Roman" w:hAnsi="Consolas" w:cs="Times New Roman"/>
+          <w:color w:val="000000"/>
+          <w:sz w:val="21"/>
+          <w:szCs w:val="21"/>
+        </w:rPr>
+        <w:t xml:space="preserve"> </w:t>
+      </w:r>
+      <w:r>
+        <w:rPr>
+          <w:rFonts w:ascii="Consolas" w:eastAsia="Times New Roman" w:hAnsi="Consolas" w:cs="Times New Roman"/>
+          <w:color w:val="C90000"/>
+          <w:sz w:val="21"/>
+          <w:szCs w:val="21"/>
+        </w:rPr>
+        <w:t>duration</w:t>
+      </w:r>
+      <w:r>
+        <w:rPr>
+          <w:rFonts w:ascii="Consolas" w:eastAsia="Times New Roman" w:hAnsi="Consolas" w:cs="Times New Roman"/>
+          <w:color w:val="000000"/>
+          <w:sz w:val="21"/>
+          <w:szCs w:val="21"/>
+        </w:rPr>
+        <w:t>=</w:t>
+      </w:r>
+      <w:r>
+        <w:rPr>
+          <w:rFonts w:ascii="Consolas" w:eastAsia="Times New Roman" w:hAnsi="Consolas" w:cs="Times New Roman"/>
+          <w:color w:val="0451A5"/>
+          <w:sz w:val="21"/>
+          <w:szCs w:val="21"/>
+        </w:rPr>
+        <w:t>"3600"</w:t>
+      </w:r>
+      <w:r>
+        <w:rPr>
+          <w:rFonts w:ascii="Consolas" w:eastAsia="Times New Roman" w:hAnsi="Consolas" w:cs="Times New Roman"/>
+          <w:color w:val="000000"/>
+          <w:sz w:val="21"/>
+          <w:szCs w:val="21"/>
+        </w:rPr>
+        <w:t xml:space="preserve"> </w:t>
+      </w:r>
+      <w:r>
+        <w:rPr>
+          <w:rFonts w:ascii="Consolas" w:eastAsia="Times New Roman" w:hAnsi="Consolas" w:cs="Times New Roman"/>
+          <w:color w:val="383838"/>
+          <w:sz w:val="21"/>
+          <w:szCs w:val="21"/>
+        </w:rPr>
+        <w:t>/&gt;</w:t>
+      </w:r>
+    </w:p>
+    <w:p/>
+    <w:p>
+      <w:r>
+        <w:br w:type="page"/>
+      </w:r>
+    </w:p>
+    <w:p>
+      <w:pPr>
+        <w:pStyle w:val="Heading1"/>
+      </w:pPr>
+      <w:r>
+        <w:lastRenderedPageBreak/>
+        <w:t>Monitor published APIs</w:t>
+      </w:r>
+    </w:p>
+    <w:p/>
+    <w:p>
+      <w:pPr>
+        <w:pStyle w:val="Heading2"/>
+      </w:pPr>
+      <w:r>
+        <w:t>Debug your APIs</w:t>
+      </w:r>
+    </w:p>
+    <w:p/>
+    <w:p/>
+    <w:p>
+      <w:r>
+        <w:br w:type="page"/>
+      </w:r>
+    </w:p>
+    <w:p/>
     <w:p>
       <w:r>
         <w:t>Corina</w:t>
@@ -3212,7 +5404,7 @@
 </file>
 
 <file path=word/numbering.xml><?xml version="1.0" encoding="utf-8"?>
-<w:numbering xmlns:wpc="http://schemas.microsoft.com/office/word/2010/wordprocessingCanvas" xmlns:cx="http://schemas.microsoft.com/office/drawing/2014/chartex" xmlns:cx1="http://schemas.microsoft.com/office/drawing/2015/9/8/chartex" xmlns:cx2="http://schemas.microsoft.com/office/drawing/2015/10/21/chartex" xmlns:cx3="http://schemas.microsoft.com/office/drawing/2016/5/9/chartex" xmlns:cx4="http://schemas.microsoft.com/office/drawing/2016/5/10/chartex" xmlns:cx5="http://schemas.microsoft.com/office/drawing/2016/5/11/chartex" xmlns:cx6="http://schemas.microsoft.com/office/drawing/2016/5/12/chartex" xmlns:cx7="http://schemas.microsoft.com/office/drawing/2016/5/13/chartex" xmlns:cx8="http://schemas.microsoft.com/office/drawing/2016/5/14/chartex" xmlns:mc="http://schemas.openxmlformats.org/markup-compatibility/2006" xmlns:aink="http://schemas.microsoft.com/office/drawing/2016/ink" xmlns:am3d="http://schemas.microsoft.com/office/drawing/2017/model3d" xmlns:o="urn:schemas-microsoft-com:office:office" xmlns:oel="http://schemas.microsoft.com/office/2019/extlst" xmlns:r="http://schemas.openxmlformats.org/officeDocument/2006/relationships" xmlns:m="http://schemas.openxmlformats.org/officeDocument/2006/math" xmlns:v="urn:schemas-microsoft-com:vml" xmlns:wp14="http://schemas.microsoft.com/office/word/2010/wordprocessingDrawing" xmlns:wp="http://schemas.openxmlformats.org/drawingml/2006/wordprocessingDrawing" xmlns:w10="urn:schemas-microsoft-com:office:word" xmlns:w="http://schemas.openxmlformats.org/wordprocessingml/2006/main" xmlns:w14="http://schemas.microsoft.com/office/word/2010/wordml" xmlns:w15="http://schemas.microsoft.com/office/word/2012/wordml" xmlns:w16cex="http://schemas.microsoft.com/office/word/2018/wordml/cex" xmlns:w16cid="http://schemas.microsoft.com/office/word/2016/wordml/cid" xmlns:w16="http://schemas.microsoft.com/office/word/2018/wordml" xmlns:w16du="http://schemas.microsoft.com/office/word/2023/wordml/word16du" xmlns:w16sdtdh="http://schemas.microsoft.com/office/word/2020/wordml/sdtdatahash" xmlns:w16se="http://schemas.microsoft.com/office/word/2015/wordml/symex" xmlns:wpg="http://schemas.microsoft.com/office/word/2010/wordprocessingGroup" xmlns:wpi="http://schemas.microsoft.com/office/word/2010/wordprocessingInk" xmlns:wne="http://schemas.microsoft.com/office/word/2006/wordml" xmlns:wps="http://schemas.microsoft.com/office/word/2010/wordprocessingShape" mc:Ignorable="w14 w15 w16se w16cid w16 w16cex w16sdtdh wp14">
+<w:numbering xmlns:wpc="http://schemas.microsoft.com/office/word/2010/wordprocessingCanvas" xmlns:cx="http://schemas.microsoft.com/office/drawing/2014/chartex" xmlns:cx1="http://schemas.microsoft.com/office/drawing/2015/9/8/chartex" xmlns:cx2="http://schemas.microsoft.com/office/drawing/2015/10/21/chartex" xmlns:cx3="http://schemas.microsoft.com/office/drawing/2016/5/9/chartex" xmlns:cx4="http://schemas.microsoft.com/office/drawing/2016/5/10/chartex" xmlns:cx5="http://schemas.microsoft.com/office/drawing/2016/5/11/chartex" xmlns:cx6="http://schemas.microsoft.com/office/drawing/2016/5/12/chartex" xmlns:cx7="http://schemas.microsoft.com/office/drawing/2016/5/13/chartex" xmlns:cx8="http://schemas.microsoft.com/office/drawing/2016/5/14/chartex" xmlns:mc="http://schemas.openxmlformats.org/markup-compatibility/2006" xmlns:aink="http://schemas.microsoft.com/office/drawing/2016/ink" xmlns:am3d="http://schemas.microsoft.com/office/drawing/2017/model3d" xmlns:o="urn:schemas-microsoft-com:office:office" xmlns:oel="http://schemas.microsoft.com/office/2019/extlst" xmlns:r="http://schemas.openxmlformats.org/officeDocument/2006/relationships" xmlns:m="http://schemas.openxmlformats.org/officeDocument/2006/math" xmlns:v="urn:schemas-microsoft-com:vml" xmlns:wp14="http://schemas.microsoft.com/office/word/2010/wordprocessingDrawing" xmlns:wp="http://schemas.openxmlformats.org/drawingml/2006/wordprocessingDrawing" xmlns:w10="urn:schemas-microsoft-com:office:word" xmlns:w="http://schemas.openxmlformats.org/wordprocessingml/2006/main" xmlns:w14="http://schemas.microsoft.com/office/word/2010/wordml" xmlns:w15="http://schemas.microsoft.com/office/word/2012/wordml" xmlns:w16cex="http://schemas.microsoft.com/office/word/2018/wordml/cex" xmlns:w16cid="http://schemas.microsoft.com/office/word/2016/wordml/cid" xmlns:w16="http://schemas.microsoft.com/office/word/2018/wordml" xmlns:w16sdtdh="http://schemas.microsoft.com/office/word/2020/wordml/sdtdatahash" xmlns:w16se="http://schemas.microsoft.com/office/word/2015/wordml/symex" xmlns:wpg="http://schemas.microsoft.com/office/word/2010/wordprocessingGroup" xmlns:wpi="http://schemas.microsoft.com/office/word/2010/wordprocessingInk" xmlns:wne="http://schemas.microsoft.com/office/word/2006/wordml" xmlns:wps="http://schemas.microsoft.com/office/word/2010/wordprocessingShape" mc:Ignorable="w14 w15 w16se w16cid w16 w16cex w16sdtdh wp14">
   <w:abstractNum w:abstractNumId="0" w15:restartNumberingAfterBreak="0">
     <w:nsid w:val="06243800"/>
     <w:multiLevelType w:val="hybridMultilevel"/>
@@ -3481,6 +5673,95 @@
     </w:lvl>
   </w:abstractNum>
   <w:abstractNum w:abstractNumId="3" w15:restartNumberingAfterBreak="0">
+    <w:nsid w:val="0E5455A8"/>
+    <w:multiLevelType w:val="hybridMultilevel"/>
+    <w:tmpl w:val="C980C7F0"/>
+    <w:lvl w:ilvl="0" w:tplc="FFFFFFFF">
+      <w:start w:val="1"/>
+      <w:numFmt w:val="decimal"/>
+      <w:lvlText w:val="%1."/>
+      <w:lvlJc w:val="left"/>
+      <w:pPr>
+        <w:ind w:left="720" w:hanging="360"/>
+      </w:pPr>
+      <w:rPr>
+        <w:rFonts w:hint="default"/>
+      </w:rPr>
+    </w:lvl>
+    <w:lvl w:ilvl="1" w:tplc="FFFFFFFF" w:tentative="1">
+      <w:start w:val="1"/>
+      <w:numFmt w:val="lowerLetter"/>
+      <w:lvlText w:val="%2."/>
+      <w:lvlJc w:val="left"/>
+      <w:pPr>
+        <w:ind w:left="1440" w:hanging="360"/>
+      </w:pPr>
+    </w:lvl>
+    <w:lvl w:ilvl="2" w:tplc="FFFFFFFF" w:tentative="1">
+      <w:start w:val="1"/>
+      <w:numFmt w:val="lowerRoman"/>
+      <w:lvlText w:val="%3."/>
+      <w:lvlJc w:val="right"/>
+      <w:pPr>
+        <w:ind w:left="2160" w:hanging="180"/>
+      </w:pPr>
+    </w:lvl>
+    <w:lvl w:ilvl="3" w:tplc="FFFFFFFF" w:tentative="1">
+      <w:start w:val="1"/>
+      <w:numFmt w:val="decimal"/>
+      <w:lvlText w:val="%4."/>
+      <w:lvlJc w:val="left"/>
+      <w:pPr>
+        <w:ind w:left="2880" w:hanging="360"/>
+      </w:pPr>
+    </w:lvl>
+    <w:lvl w:ilvl="4" w:tplc="FFFFFFFF" w:tentative="1">
+      <w:start w:val="1"/>
+      <w:numFmt w:val="lowerLetter"/>
+      <w:lvlText w:val="%5."/>
+      <w:lvlJc w:val="left"/>
+      <w:pPr>
+        <w:ind w:left="3600" w:hanging="360"/>
+      </w:pPr>
+    </w:lvl>
+    <w:lvl w:ilvl="5" w:tplc="FFFFFFFF" w:tentative="1">
+      <w:start w:val="1"/>
+      <w:numFmt w:val="lowerRoman"/>
+      <w:lvlText w:val="%6."/>
+      <w:lvlJc w:val="right"/>
+      <w:pPr>
+        <w:ind w:left="4320" w:hanging="180"/>
+      </w:pPr>
+    </w:lvl>
+    <w:lvl w:ilvl="6" w:tplc="FFFFFFFF" w:tentative="1">
+      <w:start w:val="1"/>
+      <w:numFmt w:val="decimal"/>
+      <w:lvlText w:val="%7."/>
+      <w:lvlJc w:val="left"/>
+      <w:pPr>
+        <w:ind w:left="5040" w:hanging="360"/>
+      </w:pPr>
+    </w:lvl>
+    <w:lvl w:ilvl="7" w:tplc="FFFFFFFF" w:tentative="1">
+      <w:start w:val="1"/>
+      <w:numFmt w:val="lowerLetter"/>
+      <w:lvlText w:val="%8."/>
+      <w:lvlJc w:val="left"/>
+      <w:pPr>
+        <w:ind w:left="5760" w:hanging="360"/>
+      </w:pPr>
+    </w:lvl>
+    <w:lvl w:ilvl="8" w:tplc="FFFFFFFF" w:tentative="1">
+      <w:start w:val="1"/>
+      <w:numFmt w:val="lowerRoman"/>
+      <w:lvlText w:val="%9."/>
+      <w:lvlJc w:val="right"/>
+      <w:pPr>
+        <w:ind w:left="6480" w:hanging="180"/>
+      </w:pPr>
+    </w:lvl>
+  </w:abstractNum>
+  <w:abstractNum w:abstractNumId="4" w15:restartNumberingAfterBreak="0">
     <w:nsid w:val="0FAB52CA"/>
     <w:multiLevelType w:val="hybridMultilevel"/>
     <w:tmpl w:val="48F07538"/>
@@ -3569,7 +5850,7 @@
       </w:pPr>
     </w:lvl>
   </w:abstractNum>
-  <w:abstractNum w:abstractNumId="4" w15:restartNumberingAfterBreak="0">
+  <w:abstractNum w:abstractNumId="5" w15:restartNumberingAfterBreak="0">
     <w:nsid w:val="10AE1886"/>
     <w:multiLevelType w:val="hybridMultilevel"/>
     <w:tmpl w:val="48F07538"/>
@@ -3658,7 +5939,7 @@
       </w:pPr>
     </w:lvl>
   </w:abstractNum>
-  <w:abstractNum w:abstractNumId="5" w15:restartNumberingAfterBreak="0">
+  <w:abstractNum w:abstractNumId="6" w15:restartNumberingAfterBreak="0">
     <w:nsid w:val="33D9487F"/>
     <w:multiLevelType w:val="hybridMultilevel"/>
     <w:tmpl w:val="DEFE5012"/>
@@ -3747,7 +6028,7 @@
       </w:pPr>
     </w:lvl>
   </w:abstractNum>
-  <w:abstractNum w:abstractNumId="6" w15:restartNumberingAfterBreak="0">
+  <w:abstractNum w:abstractNumId="7" w15:restartNumberingAfterBreak="0">
     <w:nsid w:val="3C1D77DD"/>
     <w:multiLevelType w:val="hybridMultilevel"/>
     <w:tmpl w:val="555AD2B4"/>
@@ -3836,7 +6117,7 @@
       </w:pPr>
     </w:lvl>
   </w:abstractNum>
-  <w:abstractNum w:abstractNumId="7" w15:restartNumberingAfterBreak="0">
+  <w:abstractNum w:abstractNumId="8" w15:restartNumberingAfterBreak="0">
     <w:nsid w:val="3CCA53E6"/>
     <w:multiLevelType w:val="hybridMultilevel"/>
     <w:tmpl w:val="250A7E1C"/>
@@ -3925,7 +6206,96 @@
       </w:pPr>
     </w:lvl>
   </w:abstractNum>
-  <w:abstractNum w:abstractNumId="8" w15:restartNumberingAfterBreak="0">
+  <w:abstractNum w:abstractNumId="9" w15:restartNumberingAfterBreak="0">
+    <w:nsid w:val="3D344083"/>
+    <w:multiLevelType w:val="hybridMultilevel"/>
+    <w:tmpl w:val="C980C7F0"/>
+    <w:lvl w:ilvl="0" w:tplc="FFFFFFFF">
+      <w:start w:val="1"/>
+      <w:numFmt w:val="decimal"/>
+      <w:lvlText w:val="%1."/>
+      <w:lvlJc w:val="left"/>
+      <w:pPr>
+        <w:ind w:left="720" w:hanging="360"/>
+      </w:pPr>
+      <w:rPr>
+        <w:rFonts w:hint="default"/>
+      </w:rPr>
+    </w:lvl>
+    <w:lvl w:ilvl="1" w:tplc="FFFFFFFF" w:tentative="1">
+      <w:start w:val="1"/>
+      <w:numFmt w:val="lowerLetter"/>
+      <w:lvlText w:val="%2."/>
+      <w:lvlJc w:val="left"/>
+      <w:pPr>
+        <w:ind w:left="1440" w:hanging="360"/>
+      </w:pPr>
+    </w:lvl>
+    <w:lvl w:ilvl="2" w:tplc="FFFFFFFF" w:tentative="1">
+      <w:start w:val="1"/>
+      <w:numFmt w:val="lowerRoman"/>
+      <w:lvlText w:val="%3."/>
+      <w:lvlJc w:val="right"/>
+      <w:pPr>
+        <w:ind w:left="2160" w:hanging="180"/>
+      </w:pPr>
+    </w:lvl>
+    <w:lvl w:ilvl="3" w:tplc="FFFFFFFF" w:tentative="1">
+      <w:start w:val="1"/>
+      <w:numFmt w:val="decimal"/>
+      <w:lvlText w:val="%4."/>
+      <w:lvlJc w:val="left"/>
+      <w:pPr>
+        <w:ind w:left="2880" w:hanging="360"/>
+      </w:pPr>
+    </w:lvl>
+    <w:lvl w:ilvl="4" w:tplc="FFFFFFFF" w:tentative="1">
+      <w:start w:val="1"/>
+      <w:numFmt w:val="lowerLetter"/>
+      <w:lvlText w:val="%5."/>
+      <w:lvlJc w:val="left"/>
+      <w:pPr>
+        <w:ind w:left="3600" w:hanging="360"/>
+      </w:pPr>
+    </w:lvl>
+    <w:lvl w:ilvl="5" w:tplc="FFFFFFFF" w:tentative="1">
+      <w:start w:val="1"/>
+      <w:numFmt w:val="lowerRoman"/>
+      <w:lvlText w:val="%6."/>
+      <w:lvlJc w:val="right"/>
+      <w:pPr>
+        <w:ind w:left="4320" w:hanging="180"/>
+      </w:pPr>
+    </w:lvl>
+    <w:lvl w:ilvl="6" w:tplc="FFFFFFFF" w:tentative="1">
+      <w:start w:val="1"/>
+      <w:numFmt w:val="decimal"/>
+      <w:lvlText w:val="%7."/>
+      <w:lvlJc w:val="left"/>
+      <w:pPr>
+        <w:ind w:left="5040" w:hanging="360"/>
+      </w:pPr>
+    </w:lvl>
+    <w:lvl w:ilvl="7" w:tplc="FFFFFFFF" w:tentative="1">
+      <w:start w:val="1"/>
+      <w:numFmt w:val="lowerLetter"/>
+      <w:lvlText w:val="%8."/>
+      <w:lvlJc w:val="left"/>
+      <w:pPr>
+        <w:ind w:left="5760" w:hanging="360"/>
+      </w:pPr>
+    </w:lvl>
+    <w:lvl w:ilvl="8" w:tplc="FFFFFFFF" w:tentative="1">
+      <w:start w:val="1"/>
+      <w:numFmt w:val="lowerRoman"/>
+      <w:lvlText w:val="%9."/>
+      <w:lvlJc w:val="right"/>
+      <w:pPr>
+        <w:ind w:left="6480" w:hanging="180"/>
+      </w:pPr>
+    </w:lvl>
+  </w:abstractNum>
+  <w:abstractNum w:abstractNumId="10" w15:restartNumberingAfterBreak="0">
     <w:nsid w:val="476644AD"/>
     <w:multiLevelType w:val="hybridMultilevel"/>
     <w:tmpl w:val="6A687630"/>
@@ -4014,7 +6384,7 @@
       </w:pPr>
     </w:lvl>
   </w:abstractNum>
-  <w:abstractNum w:abstractNumId="9" w15:restartNumberingAfterBreak="0">
+  <w:abstractNum w:abstractNumId="11" w15:restartNumberingAfterBreak="0">
     <w:nsid w:val="49422E84"/>
     <w:multiLevelType w:val="hybridMultilevel"/>
     <w:tmpl w:val="60AC324C"/>
@@ -4103,7 +6473,7 @@
       </w:pPr>
     </w:lvl>
   </w:abstractNum>
-  <w:abstractNum w:abstractNumId="10" w15:restartNumberingAfterBreak="0">
+  <w:abstractNum w:abstractNumId="12" w15:restartNumberingAfterBreak="0">
     <w:nsid w:val="4ECD4FC7"/>
     <w:multiLevelType w:val="hybridMultilevel"/>
     <w:tmpl w:val="F4CE47F4"/>
@@ -4192,7 +6562,96 @@
       </w:pPr>
     </w:lvl>
   </w:abstractNum>
-  <w:abstractNum w:abstractNumId="11" w15:restartNumberingAfterBreak="0">
+  <w:abstractNum w:abstractNumId="13" w15:restartNumberingAfterBreak="0">
+    <w:nsid w:val="534241AE"/>
+    <w:multiLevelType w:val="hybridMultilevel"/>
+    <w:tmpl w:val="0DAE403E"/>
+    <w:lvl w:ilvl="0" w:tplc="0409000F">
+      <w:start w:val="1"/>
+      <w:numFmt w:val="decimal"/>
+      <w:lvlText w:val="%1."/>
+      <w:lvlJc w:val="left"/>
+      <w:pPr>
+        <w:ind w:left="720" w:hanging="360"/>
+      </w:pPr>
+      <w:rPr>
+        <w:rFonts w:hint="default"/>
+      </w:rPr>
+    </w:lvl>
+    <w:lvl w:ilvl="1" w:tplc="04090019" w:tentative="1">
+      <w:start w:val="1"/>
+      <w:numFmt w:val="lowerLetter"/>
+      <w:lvlText w:val="%2."/>
+      <w:lvlJc w:val="left"/>
+      <w:pPr>
+        <w:ind w:left="1440" w:hanging="360"/>
+      </w:pPr>
+    </w:lvl>
+    <w:lvl w:ilvl="2" w:tplc="0409001B" w:tentative="1">
+      <w:start w:val="1"/>
+      <w:numFmt w:val="lowerRoman"/>
+      <w:lvlText w:val="%3."/>
+      <w:lvlJc w:val="right"/>
+      <w:pPr>
+        <w:ind w:left="2160" w:hanging="180"/>
+      </w:pPr>
+    </w:lvl>
+    <w:lvl w:ilvl="3" w:tplc="0409000F" w:tentative="1">
+      <w:start w:val="1"/>
+      <w:numFmt w:val="decimal"/>
+      <w:lvlText w:val="%4."/>
+      <w:lvlJc w:val="left"/>
+      <w:pPr>
+        <w:ind w:left="2880" w:hanging="360"/>
+      </w:pPr>
+    </w:lvl>
+    <w:lvl w:ilvl="4" w:tplc="04090019" w:tentative="1">
+      <w:start w:val="1"/>
+      <w:numFmt w:val="lowerLetter"/>
+      <w:lvlText w:val="%5."/>
+      <w:lvlJc w:val="left"/>
+      <w:pPr>
+        <w:ind w:left="3600" w:hanging="360"/>
+      </w:pPr>
+    </w:lvl>
+    <w:lvl w:ilvl="5" w:tplc="0409001B" w:tentative="1">
+      <w:start w:val="1"/>
+      <w:numFmt w:val="lowerRoman"/>
+      <w:lvlText w:val="%6."/>
+      <w:lvlJc w:val="right"/>
+      <w:pPr>
+        <w:ind w:left="4320" w:hanging="180"/>
+      </w:pPr>
+    </w:lvl>
+    <w:lvl w:ilvl="6" w:tplc="0409000F" w:tentative="1">
+      <w:start w:val="1"/>
+      <w:numFmt w:val="decimal"/>
+      <w:lvlText w:val="%7."/>
+      <w:lvlJc w:val="left"/>
+      <w:pPr>
+        <w:ind w:left="5040" w:hanging="360"/>
+      </w:pPr>
+    </w:lvl>
+    <w:lvl w:ilvl="7" w:tplc="04090019" w:tentative="1">
+      <w:start w:val="1"/>
+      <w:numFmt w:val="lowerLetter"/>
+      <w:lvlText w:val="%8."/>
+      <w:lvlJc w:val="left"/>
+      <w:pPr>
+        <w:ind w:left="5760" w:hanging="360"/>
+      </w:pPr>
+    </w:lvl>
+    <w:lvl w:ilvl="8" w:tplc="0409001B" w:tentative="1">
+      <w:start w:val="1"/>
+      <w:numFmt w:val="lowerRoman"/>
+      <w:lvlText w:val="%9."/>
+      <w:lvlJc w:val="right"/>
+      <w:pPr>
+        <w:ind w:left="6480" w:hanging="180"/>
+      </w:pPr>
+    </w:lvl>
+  </w:abstractNum>
+  <w:abstractNum w:abstractNumId="14" w15:restartNumberingAfterBreak="0">
     <w:nsid w:val="57994CFD"/>
     <w:multiLevelType w:val="hybridMultilevel"/>
     <w:tmpl w:val="48F07538"/>
@@ -4281,7 +6740,7 @@
       </w:pPr>
     </w:lvl>
   </w:abstractNum>
-  <w:abstractNum w:abstractNumId="12" w15:restartNumberingAfterBreak="0">
+  <w:abstractNum w:abstractNumId="15" w15:restartNumberingAfterBreak="0">
     <w:nsid w:val="65E555C3"/>
     <w:multiLevelType w:val="hybridMultilevel"/>
     <w:tmpl w:val="1430D53E"/>
@@ -4370,7 +6829,7 @@
       </w:pPr>
     </w:lvl>
   </w:abstractNum>
-  <w:abstractNum w:abstractNumId="13" w15:restartNumberingAfterBreak="0">
+  <w:abstractNum w:abstractNumId="16" w15:restartNumberingAfterBreak="0">
     <w:nsid w:val="68C6406F"/>
     <w:multiLevelType w:val="hybridMultilevel"/>
     <w:tmpl w:val="79F40F72"/>
@@ -4459,7 +6918,7 @@
       </w:pPr>
     </w:lvl>
   </w:abstractNum>
-  <w:abstractNum w:abstractNumId="14" w15:restartNumberingAfterBreak="0">
+  <w:abstractNum w:abstractNumId="17" w15:restartNumberingAfterBreak="0">
     <w:nsid w:val="6F5B49B8"/>
     <w:multiLevelType w:val="hybridMultilevel"/>
     <w:tmpl w:val="5B24000C"/>
@@ -4548,7 +7007,7 @@
       </w:pPr>
     </w:lvl>
   </w:abstractNum>
-  <w:abstractNum w:abstractNumId="15" w15:restartNumberingAfterBreak="0">
+  <w:abstractNum w:abstractNumId="18" w15:restartNumberingAfterBreak="0">
     <w:nsid w:val="73F41A9D"/>
     <w:multiLevelType w:val="hybridMultilevel"/>
     <w:tmpl w:val="7310A126"/>
@@ -4637,7 +7096,7 @@
       </w:pPr>
     </w:lvl>
   </w:abstractNum>
-  <w:abstractNum w:abstractNumId="16" w15:restartNumberingAfterBreak="0">
+  <w:abstractNum w:abstractNumId="19" w15:restartNumberingAfterBreak="0">
     <w:nsid w:val="787B5426"/>
     <w:multiLevelType w:val="hybridMultilevel"/>
     <w:tmpl w:val="B0CCF9EC"/>
@@ -4727,55 +7186,64 @@
     </w:lvl>
   </w:abstractNum>
   <w:num w:numId="1" w16cid:durableId="1639996715">
-    <w:abstractNumId w:val="10"/>
+    <w:abstractNumId w:val="12"/>
   </w:num>
   <w:num w:numId="2" w16cid:durableId="2046061263">
+    <w:abstractNumId w:val="19"/>
+  </w:num>
+  <w:num w:numId="3" w16cid:durableId="1295334040">
+    <w:abstractNumId w:val="4"/>
+  </w:num>
+  <w:num w:numId="4" w16cid:durableId="1354724564">
+    <w:abstractNumId w:val="17"/>
+  </w:num>
+  <w:num w:numId="5" w16cid:durableId="1829789619">
+    <w:abstractNumId w:val="8"/>
+  </w:num>
+  <w:num w:numId="6" w16cid:durableId="1839879071">
     <w:abstractNumId w:val="16"/>
   </w:num>
-  <w:num w:numId="3" w16cid:durableId="1295334040">
-    <w:abstractNumId w:val="3"/>
+  <w:num w:numId="7" w16cid:durableId="1457068713">
+    <w:abstractNumId w:val="6"/>
   </w:num>
-  <w:num w:numId="4" w16cid:durableId="1354724564">
+  <w:num w:numId="8" w16cid:durableId="1120077478">
     <w:abstractNumId w:val="14"/>
   </w:num>
-  <w:num w:numId="5" w16cid:durableId="1829789619">
-    <w:abstractNumId w:val="7"/>
-  </w:num>
-  <w:num w:numId="6" w16cid:durableId="1839879071">
-    <w:abstractNumId w:val="13"/>
-  </w:num>
-  <w:num w:numId="7" w16cid:durableId="1457068713">
-    <w:abstractNumId w:val="5"/>
-  </w:num>
-  <w:num w:numId="8" w16cid:durableId="1120077478">
-    <w:abstractNumId w:val="11"/>
-  </w:num>
   <w:num w:numId="9" w16cid:durableId="949236900">
-    <w:abstractNumId w:val="15"/>
+    <w:abstractNumId w:val="18"/>
   </w:num>
   <w:num w:numId="10" w16cid:durableId="1540390274">
-    <w:abstractNumId w:val="6"/>
+    <w:abstractNumId w:val="7"/>
   </w:num>
   <w:num w:numId="11" w16cid:durableId="420414113">
     <w:abstractNumId w:val="1"/>
   </w:num>
   <w:num w:numId="12" w16cid:durableId="2125030153">
-    <w:abstractNumId w:val="4"/>
+    <w:abstractNumId w:val="5"/>
   </w:num>
   <w:num w:numId="13" w16cid:durableId="1038970534">
-    <w:abstractNumId w:val="8"/>
+    <w:abstractNumId w:val="10"/>
   </w:num>
   <w:num w:numId="14" w16cid:durableId="705718313">
-    <w:abstractNumId w:val="9"/>
+    <w:abstractNumId w:val="11"/>
   </w:num>
   <w:num w:numId="15" w16cid:durableId="2108234880">
-    <w:abstractNumId w:val="12"/>
+    <w:abstractNumId w:val="15"/>
   </w:num>
   <w:num w:numId="16" w16cid:durableId="662204910">
     <w:abstractNumId w:val="0"/>
   </w:num>
   <w:num w:numId="17" w16cid:durableId="1174801384">
     <w:abstractNumId w:val="2"/>
+  </w:num>
+  <w:num w:numId="18" w16cid:durableId="1595355815">
+    <w:abstractNumId w:val="3"/>
+  </w:num>
+  <w:num w:numId="19" w16cid:durableId="649872356">
+    <w:abstractNumId w:val="9"/>
+  </w:num>
+  <w:num w:numId="20" w16cid:durableId="1849447649">
+    <w:abstractNumId w:val="13"/>
   </w:num>
 </w:numbering>
 </file>
@@ -5675,4 +8143,16 @@
     </a:ext>
   </a:extLst>
 </a:theme>
+</file>
+
+<file path=customXml/item1.xml><?xml version="1.0" encoding="utf-8"?>
+<b:Sources xmlns:b="http://schemas.openxmlformats.org/officeDocument/2006/bibliography" xmlns="http://schemas.openxmlformats.org/officeDocument/2006/bibliography" SelectedStyle="\APASixthEditionOfficeOnline.xsl" StyleName="APA" Version="6"/>
+</file>
+
+<file path=customXml/itemProps1.xml><?xml version="1.0" encoding="utf-8"?>
+<ds:datastoreItem xmlns:ds="http://schemas.openxmlformats.org/officeDocument/2006/customXml" ds:itemID="{EEC513E5-F794-4D9B-958C-C50BFEE67A71}">
+  <ds:schemaRefs>
+    <ds:schemaRef ds:uri="http://schemas.openxmlformats.org/officeDocument/2006/bibliography"/>
+  </ds:schemaRefs>
+</ds:datastoreItem>
 </file>
</xml_diff>